<commit_message>
Konzeptpaier überarbeitet - Versionen zusammengemergt
</commit_message>
<xml_diff>
--- a/Konzeptpapier_BierPongo.docx
+++ b/Konzeptpapier_BierPongo.docx
@@ -126,12 +126,14 @@
         <w:rPr>
           <w:sz w:val="18"/>
           <w:szCs w:val="18"/>
-        </w:rPr>
-      </w:pPr>
-      <w:r>
-        <w:rPr>
-          <w:sz w:val="18"/>
-          <w:szCs w:val="18"/>
+          <w:lang w:val="de-DE"/>
+        </w:rPr>
+      </w:pPr>
+      <w:r>
+        <w:rPr>
+          <w:sz w:val="18"/>
+          <w:szCs w:val="18"/>
+          <w:lang w:val="de-DE"/>
         </w:rPr>
         <w:t>Simon Kleber</w:t>
       </w:r>
@@ -139,6 +141,7 @@
         <w:rPr>
           <w:sz w:val="18"/>
           <w:szCs w:val="18"/>
+          <w:lang w:val="de-DE"/>
         </w:rPr>
         <w:br/>
       </w:r>
@@ -147,6 +150,7 @@
           <w:i/>
           <w:sz w:val="18"/>
           <w:szCs w:val="18"/>
+          <w:lang w:val="de-DE"/>
         </w:rPr>
         <w:t>OTH Amberg</w:t>
       </w:r>
@@ -155,6 +159,7 @@
           <w:i/>
           <w:sz w:val="18"/>
           <w:szCs w:val="18"/>
+          <w:lang w:val="de-DE"/>
         </w:rPr>
         <w:t>-</w:t>
       </w:r>
@@ -163,6 +168,7 @@
           <w:i/>
           <w:sz w:val="18"/>
           <w:szCs w:val="18"/>
+          <w:lang w:val="de-DE"/>
         </w:rPr>
         <w:t>Weiden</w:t>
       </w:r>
@@ -170,6 +176,7 @@
         <w:rPr>
           <w:sz w:val="18"/>
           <w:szCs w:val="18"/>
+          <w:lang w:val="de-DE"/>
         </w:rPr>
         <w:t xml:space="preserve"> </w:t>
       </w:r>
@@ -177,6 +184,7 @@
         <w:rPr>
           <w:sz w:val="18"/>
           <w:szCs w:val="18"/>
+          <w:lang w:val="de-DE"/>
         </w:rPr>
         <w:br/>
       </w:r>
@@ -184,6 +192,7 @@
         <w:rPr>
           <w:sz w:val="18"/>
           <w:szCs w:val="18"/>
+          <w:lang w:val="de-DE"/>
         </w:rPr>
         <w:t>s.kleber1</w:t>
       </w:r>
@@ -191,20 +200,15 @@
         <w:rPr>
           <w:sz w:val="18"/>
           <w:szCs w:val="18"/>
-        </w:rPr>
-        <w:t>@</w:t>
-      </w:r>
-      <w:r>
-        <w:rPr>
-          <w:sz w:val="18"/>
-          <w:szCs w:val="18"/>
-        </w:rPr>
-        <w:t xml:space="preserve">oth-aw.de </w:t>
-      </w:r>
-      <w:r>
-        <w:rPr>
-          <w:sz w:val="18"/>
-          <w:szCs w:val="18"/>
+          <w:lang w:val="de-DE"/>
+        </w:rPr>
+        <w:t xml:space="preserve">@oth-aw.de </w:t>
+      </w:r>
+      <w:r>
+        <w:rPr>
+          <w:sz w:val="18"/>
+          <w:szCs w:val="18"/>
+          <w:lang w:val="de-DE"/>
         </w:rPr>
         <w:br w:type="column"/>
       </w:r>
@@ -212,6 +216,7 @@
         <w:rPr>
           <w:sz w:val="18"/>
           <w:szCs w:val="18"/>
+          <w:lang w:val="de-DE"/>
         </w:rPr>
         <w:t>Markus Fleischmann</w:t>
       </w:r>
@@ -219,6 +224,7 @@
         <w:rPr>
           <w:sz w:val="18"/>
           <w:szCs w:val="18"/>
+          <w:lang w:val="de-DE"/>
         </w:rPr>
         <w:br/>
       </w:r>
@@ -227,6 +233,7 @@
           <w:i/>
           <w:sz w:val="18"/>
           <w:szCs w:val="18"/>
+          <w:lang w:val="de-DE"/>
         </w:rPr>
         <w:t>OTH Amberg</w:t>
       </w:r>
@@ -235,6 +242,7 @@
           <w:i/>
           <w:sz w:val="18"/>
           <w:szCs w:val="18"/>
+          <w:lang w:val="de-DE"/>
         </w:rPr>
         <w:t>-</w:t>
       </w:r>
@@ -243,6 +251,7 @@
           <w:i/>
           <w:sz w:val="18"/>
           <w:szCs w:val="18"/>
+          <w:lang w:val="de-DE"/>
         </w:rPr>
         <w:t>Weiden</w:t>
       </w:r>
@@ -250,6 +259,7 @@
         <w:rPr>
           <w:sz w:val="18"/>
           <w:szCs w:val="18"/>
+          <w:lang w:val="de-DE"/>
         </w:rPr>
         <w:t xml:space="preserve"> </w:t>
       </w:r>
@@ -257,6 +267,7 @@
         <w:rPr>
           <w:sz w:val="18"/>
           <w:szCs w:val="18"/>
+          <w:lang w:val="de-DE"/>
         </w:rPr>
         <w:br/>
       </w:r>
@@ -264,6 +275,7 @@
         <w:rPr>
           <w:sz w:val="18"/>
           <w:szCs w:val="18"/>
+          <w:lang w:val="de-DE"/>
         </w:rPr>
         <w:t>m.fleischmann</w:t>
       </w:r>
@@ -271,15 +283,9 @@
         <w:rPr>
           <w:sz w:val="18"/>
           <w:szCs w:val="18"/>
-        </w:rPr>
-        <w:t>2@</w:t>
-      </w:r>
-      <w:r>
-        <w:rPr>
-          <w:sz w:val="18"/>
-          <w:szCs w:val="18"/>
-        </w:rPr>
-        <w:t>oth-aw.de</w:t>
+          <w:lang w:val="de-DE"/>
+        </w:rPr>
+        <w:t>2@oth-aw.de</w:t>
       </w:r>
     </w:p>
     <w:p>
@@ -289,12 +295,14 @@
         <w:rPr>
           <w:sz w:val="18"/>
           <w:szCs w:val="18"/>
-        </w:rPr>
-      </w:pPr>
-      <w:r>
-        <w:rPr>
-          <w:sz w:val="18"/>
-          <w:szCs w:val="18"/>
+          <w:lang w:val="de-DE"/>
+        </w:rPr>
+      </w:pPr>
+      <w:r>
+        <w:rPr>
+          <w:sz w:val="18"/>
+          <w:szCs w:val="18"/>
+          <w:lang w:val="de-DE"/>
         </w:rPr>
         <w:t>Fabian Klinger</w:t>
       </w:r>
@@ -302,6 +310,7 @@
         <w:rPr>
           <w:sz w:val="18"/>
           <w:szCs w:val="18"/>
+          <w:lang w:val="de-DE"/>
         </w:rPr>
         <w:br/>
       </w:r>
@@ -310,6 +319,7 @@
           <w:i/>
           <w:sz w:val="18"/>
           <w:szCs w:val="18"/>
+          <w:lang w:val="de-DE"/>
         </w:rPr>
         <w:t>OTH Amberg</w:t>
       </w:r>
@@ -318,6 +328,7 @@
           <w:i/>
           <w:sz w:val="18"/>
           <w:szCs w:val="18"/>
+          <w:lang w:val="de-DE"/>
         </w:rPr>
         <w:t>-</w:t>
       </w:r>
@@ -326,6 +337,7 @@
           <w:i/>
           <w:sz w:val="18"/>
           <w:szCs w:val="18"/>
+          <w:lang w:val="de-DE"/>
         </w:rPr>
         <w:t>Weiden</w:t>
       </w:r>
@@ -333,6 +345,7 @@
         <w:rPr>
           <w:sz w:val="18"/>
           <w:szCs w:val="18"/>
+          <w:lang w:val="de-DE"/>
         </w:rPr>
         <w:t xml:space="preserve"> </w:t>
       </w:r>
@@ -340,6 +353,7 @@
         <w:rPr>
           <w:sz w:val="18"/>
           <w:szCs w:val="18"/>
+          <w:lang w:val="de-DE"/>
         </w:rPr>
         <w:br/>
       </w:r>
@@ -347,6 +361,7 @@
         <w:rPr>
           <w:sz w:val="18"/>
           <w:szCs w:val="18"/>
+          <w:lang w:val="de-DE"/>
         </w:rPr>
         <w:t>f.klinger1</w:t>
       </w:r>
@@ -354,15 +369,9 @@
         <w:rPr>
           <w:sz w:val="18"/>
           <w:szCs w:val="18"/>
-        </w:rPr>
-        <w:t>@</w:t>
-      </w:r>
-      <w:r>
-        <w:rPr>
-          <w:sz w:val="18"/>
-          <w:szCs w:val="18"/>
-        </w:rPr>
-        <w:t>oth-aw.de</w:t>
+          <w:lang w:val="de-DE"/>
+        </w:rPr>
+        <w:t>@oth-aw.de</w:t>
       </w:r>
     </w:p>
     <w:p>
@@ -372,12 +381,14 @@
         <w:rPr>
           <w:sz w:val="18"/>
           <w:szCs w:val="18"/>
-        </w:rPr>
-      </w:pPr>
-      <w:r>
-        <w:rPr>
-          <w:sz w:val="18"/>
-          <w:szCs w:val="18"/>
+          <w:lang w:val="de-DE"/>
+        </w:rPr>
+      </w:pPr>
+      <w:r>
+        <w:rPr>
+          <w:sz w:val="18"/>
+          <w:szCs w:val="18"/>
+          <w:lang w:val="de-DE"/>
         </w:rPr>
         <w:t>Christian Renner</w:t>
       </w:r>
@@ -385,6 +396,7 @@
         <w:rPr>
           <w:sz w:val="18"/>
           <w:szCs w:val="18"/>
+          <w:lang w:val="de-DE"/>
         </w:rPr>
         <w:br/>
       </w:r>
@@ -393,6 +405,7 @@
           <w:i/>
           <w:sz w:val="18"/>
           <w:szCs w:val="18"/>
+          <w:lang w:val="de-DE"/>
         </w:rPr>
         <w:t>OTH Amberg</w:t>
       </w:r>
@@ -401,6 +414,7 @@
           <w:i/>
           <w:sz w:val="18"/>
           <w:szCs w:val="18"/>
+          <w:lang w:val="de-DE"/>
         </w:rPr>
         <w:t>-</w:t>
       </w:r>
@@ -409,6 +423,7 @@
           <w:i/>
           <w:sz w:val="18"/>
           <w:szCs w:val="18"/>
+          <w:lang w:val="de-DE"/>
         </w:rPr>
         <w:t>Weiden</w:t>
       </w:r>
@@ -416,6 +431,7 @@
         <w:rPr>
           <w:sz w:val="18"/>
           <w:szCs w:val="18"/>
+          <w:lang w:val="de-DE"/>
         </w:rPr>
         <w:t xml:space="preserve"> </w:t>
       </w:r>
@@ -423,6 +439,7 @@
         <w:rPr>
           <w:sz w:val="18"/>
           <w:szCs w:val="18"/>
+          <w:lang w:val="de-DE"/>
         </w:rPr>
         <w:br/>
       </w:r>
@@ -430,6 +447,7 @@
         <w:rPr>
           <w:sz w:val="18"/>
           <w:szCs w:val="18"/>
+          <w:lang w:val="de-DE"/>
         </w:rPr>
         <w:t>c.renner</w:t>
       </w:r>
@@ -437,20 +455,15 @@
         <w:rPr>
           <w:sz w:val="18"/>
           <w:szCs w:val="18"/>
-        </w:rPr>
-        <w:t>@</w:t>
-      </w:r>
-      <w:r>
-        <w:rPr>
-          <w:sz w:val="18"/>
-          <w:szCs w:val="18"/>
-        </w:rPr>
-        <w:t xml:space="preserve">oth-aw.de </w:t>
-      </w:r>
-      <w:r>
-        <w:rPr>
-          <w:sz w:val="18"/>
-          <w:szCs w:val="18"/>
+          <w:lang w:val="de-DE"/>
+        </w:rPr>
+        <w:t xml:space="preserve">@oth-aw.de </w:t>
+      </w:r>
+      <w:r>
+        <w:rPr>
+          <w:sz w:val="18"/>
+          <w:szCs w:val="18"/>
+          <w:lang w:val="de-DE"/>
         </w:rPr>
         <w:br w:type="column"/>
       </w:r>
@@ -458,6 +471,7 @@
         <w:rPr>
           <w:sz w:val="18"/>
           <w:szCs w:val="18"/>
+          <w:lang w:val="de-DE"/>
         </w:rPr>
         <w:t>Darren Fürst</w:t>
       </w:r>
@@ -465,6 +479,7 @@
         <w:rPr>
           <w:sz w:val="18"/>
           <w:szCs w:val="18"/>
+          <w:lang w:val="de-DE"/>
         </w:rPr>
         <w:br/>
       </w:r>
@@ -473,6 +488,7 @@
           <w:i/>
           <w:sz w:val="18"/>
           <w:szCs w:val="18"/>
+          <w:lang w:val="de-DE"/>
         </w:rPr>
         <w:t>OTH Amberg</w:t>
       </w:r>
@@ -481,6 +497,7 @@
           <w:i/>
           <w:sz w:val="18"/>
           <w:szCs w:val="18"/>
+          <w:lang w:val="de-DE"/>
         </w:rPr>
         <w:t>-</w:t>
       </w:r>
@@ -489,6 +506,7 @@
           <w:i/>
           <w:sz w:val="18"/>
           <w:szCs w:val="18"/>
+          <w:lang w:val="de-DE"/>
         </w:rPr>
         <w:t>Weiden</w:t>
       </w:r>
@@ -496,6 +514,7 @@
         <w:rPr>
           <w:sz w:val="18"/>
           <w:szCs w:val="18"/>
+          <w:lang w:val="de-DE"/>
         </w:rPr>
         <w:t xml:space="preserve"> </w:t>
       </w:r>
@@ -503,6 +522,7 @@
         <w:rPr>
           <w:sz w:val="18"/>
           <w:szCs w:val="18"/>
+          <w:lang w:val="de-DE"/>
         </w:rPr>
         <w:br/>
       </w:r>
@@ -510,6 +530,7 @@
         <w:rPr>
           <w:sz w:val="18"/>
           <w:szCs w:val="18"/>
+          <w:lang w:val="de-DE"/>
         </w:rPr>
         <w:t>d.fuerst</w:t>
       </w:r>
@@ -517,26 +538,24 @@
         <w:rPr>
           <w:sz w:val="18"/>
           <w:szCs w:val="18"/>
-        </w:rPr>
-        <w:t>@</w:t>
-      </w:r>
-      <w:r>
-        <w:rPr>
-          <w:sz w:val="18"/>
-          <w:szCs w:val="18"/>
-        </w:rPr>
-        <w:t>oth-aw.de</w:t>
+          <w:lang w:val="de-DE"/>
+        </w:rPr>
+        <w:t>@oth-aw.de</w:t>
       </w:r>
     </w:p>
     <w:p>
       <w:pPr>
         <w:pStyle w:val="Author"/>
         <w:spacing w:before="5pt" w:beforeAutospacing="1"/>
-      </w:pPr>
-      <w:r>
-        <w:rPr>
-          <w:sz w:val="18"/>
-          <w:szCs w:val="18"/>
+        <w:rPr>
+          <w:lang w:val="de-DE"/>
+        </w:rPr>
+      </w:pPr>
+      <w:r>
+        <w:rPr>
+          <w:sz w:val="18"/>
+          <w:szCs w:val="18"/>
+          <w:lang w:val="de-DE"/>
         </w:rPr>
         <w:t>Jakob Lindner</w:t>
       </w:r>
@@ -544,6 +563,7 @@
         <w:rPr>
           <w:sz w:val="18"/>
           <w:szCs w:val="18"/>
+          <w:lang w:val="de-DE"/>
         </w:rPr>
         <w:br/>
       </w:r>
@@ -552,6 +572,7 @@
           <w:i/>
           <w:sz w:val="18"/>
           <w:szCs w:val="18"/>
+          <w:lang w:val="de-DE"/>
         </w:rPr>
         <w:t>OTH Amberg</w:t>
       </w:r>
@@ -560,6 +581,7 @@
           <w:i/>
           <w:sz w:val="18"/>
           <w:szCs w:val="18"/>
+          <w:lang w:val="de-DE"/>
         </w:rPr>
         <w:t>-</w:t>
       </w:r>
@@ -568,6 +590,7 @@
           <w:i/>
           <w:sz w:val="18"/>
           <w:szCs w:val="18"/>
+          <w:lang w:val="de-DE"/>
         </w:rPr>
         <w:t>Weiden</w:t>
       </w:r>
@@ -575,6 +598,7 @@
         <w:rPr>
           <w:sz w:val="18"/>
           <w:szCs w:val="18"/>
+          <w:lang w:val="de-DE"/>
         </w:rPr>
         <w:t xml:space="preserve"> </w:t>
       </w:r>
@@ -582,6 +606,7 @@
         <w:rPr>
           <w:sz w:val="18"/>
           <w:szCs w:val="18"/>
+          <w:lang w:val="de-DE"/>
         </w:rPr>
         <w:br/>
       </w:r>
@@ -589,6 +614,7 @@
         <w:rPr>
           <w:sz w:val="18"/>
           <w:szCs w:val="18"/>
+          <w:lang w:val="de-DE"/>
         </w:rPr>
         <w:t>j.lindner3</w:t>
       </w:r>
@@ -596,15 +622,9 @@
         <w:rPr>
           <w:sz w:val="18"/>
           <w:szCs w:val="18"/>
-        </w:rPr>
-        <w:t>@</w:t>
-      </w:r>
-      <w:r>
-        <w:rPr>
-          <w:sz w:val="18"/>
-          <w:szCs w:val="18"/>
-        </w:rPr>
-        <w:t>oth-aw.de</w:t>
+          <w:lang w:val="de-DE"/>
+        </w:rPr>
+        <w:t>@oth-aw.de</w:t>
       </w:r>
     </w:p>
     <w:p>
@@ -770,7 +790,19 @@
         <w:rPr>
           <w:lang w:val="de-DE"/>
         </w:rPr>
-        <w:t>Bier Pong</w:t>
+        <w:t>B</w:t>
+      </w:r>
+      <w:r>
+        <w:rPr>
+          <w:lang w:val="de-DE"/>
+        </w:rPr>
+        <w:t>e</w:t>
+      </w:r>
+      <w:r>
+        <w:rPr>
+          <w:lang w:val="de-DE"/>
+        </w:rPr>
+        <w:t>er Pong</w:t>
       </w:r>
       <w:r>
         <w:rPr>
@@ -830,6 +862,9 @@
     <w:p>
       <w:pPr>
         <w:pStyle w:val="berschrift1"/>
+        <w:rPr>
+          <w:lang w:val="en-US"/>
+        </w:rPr>
       </w:pPr>
       <w:r>
         <w:t>Einleitung</w:t>
@@ -838,26 +873,863 @@
     <w:p>
       <w:pPr>
         <w:pStyle w:val="Textkrper"/>
-      </w:pPr>
-      <w:r>
-        <w:t>In die Einleitung gehören eine Motivation und ein zusammenfassender Überblick Ihres Anwendungskonzeptes, ggf. mit fachlichen Alleinstellungsmerkmal („USPs"), sowie ggf. eine Benennung von technischen Schlüssel-Bausteinen. Die Einführungsabschnitt ist ebenfalls sehr gut geeignet Fachvokabular aus dem fachlichen Kontext der geplanten Anwendung einzuführen.</w:t>
-      </w:r>
-      <w:r>
+        <w:rPr>
+          <w:lang w:val="de-DE"/>
+        </w:rPr>
+      </w:pPr>
+      <w:r>
+        <w:rPr>
+          <w:noProof/>
+        </w:rPr>
+        <mc:AlternateContent>
+          <mc:Choice Requires="v">
+            <w:pict w14:anchorId="4B5B2E99">
+              <v:shapetype id="_x0000_t202" coordsize="21600,21600" o:spt="202" path="m,l,21600r21600,l21600,xe">
+                <v:stroke joinstyle="miter"/>
+                <v:path gradientshapeok="t" o:connecttype="rect"/>
+              </v:shapetype>
+              <v:shape id="Textfeld 2" o:spid="_x0000_s1026" type="#_x0000_t202" style="position:absolute;left:0;text-align:left;margin-left:452.3pt;margin-top:222.35pt;width:503.5pt;height:269.15pt;z-index:251659264;visibility:visible;mso-wrap-style:square;mso-width-percent:0;mso-height-percent:0;mso-wrap-distance-left:9pt;mso-wrap-distance-top:3.6pt;mso-wrap-distance-right:9pt;mso-wrap-distance-bottom:3.6pt;mso-position-horizontal:right;mso-position-horizontal-relative:margin;mso-position-vertical:absolute;mso-position-vertical-relative:text;mso-width-percent:0;mso-height-percent:0;mso-width-relative:margin;mso-height-relative:margin;v-text-anchor:top" o:gfxdata="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" stroked="f">
+                <v:textbox>
+                  <w:txbxContent>
+                    <w:tbl>
+                      <w:tblPr>
+                        <w:tblStyle w:val="Tabellenraster"/>
+                        <w:tblW w:w="618.60pt" w:type="dxa"/>
+                        <w:tblLook w:firstRow="1" w:lastRow="0" w:firstColumn="1" w:lastColumn="0" w:noHBand="0" w:noVBand="1"/>
+                      </w:tblPr>
+                      <w:tblGrid>
+                        <w:gridCol w:w="4815"/>
+                        <w:gridCol w:w="7557"/>
+                      </w:tblGrid>
+                      <w:tr>
+                        <w:trPr>
+                          <w:trHeight w:val="2684"/>
+                        </w:trPr>
+                        <w:tc>
+                          <w:tcPr>
+                            <w:tcW w:w="240.75pt" w:type="dxa"/>
+                            <w:tcBorders>
+                              <w:top w:val="nil"/>
+                              <w:start w:val="nil"/>
+                              <w:bottom w:val="nil"/>
+                              <w:end w:val="nil"/>
+                            </w:tcBorders>
+                          </w:tcPr>
+                          <w:p>
+                            <w:pPr>
+                              <w:jc w:val="start"/>
+                            </w:pPr>
+                            <w:r>
+                              <w:rPr>
+                                <w:noProof/>
+                              </w:rPr>
+                              <w:drawing>
+                                <wp:inline distT="0" distB="0" distL="0" distR="0" wp14:anchorId="3D51DDC1" wp14:editId="06413BA6">
+                                  <wp:extent cx="2870096" cy="1614459"/>
+                                  <wp:effectExtent l="0" t="0" r="6985" b="5080"/>
+                                  <wp:docPr id="3" name="Grafik 3" descr="Ein Bild, das Text enthält.&#10;&#10;Automatisch generierte Beschreibung"/>
+                                  <wp:cNvGraphicFramePr>
+                                    <a:graphicFrameLocks xmlns:a="http://purl.oclc.org/ooxml/drawingml/main" noChangeAspect="1"/>
+                                  </wp:cNvGraphicFramePr>
+                                  <a:graphic xmlns:a="http://purl.oclc.org/ooxml/drawingml/main">
+                                    <a:graphicData uri="http://purl.oclc.org/ooxml/drawingml/picture">
+                                      <pic:pic xmlns:pic="http://purl.oclc.org/ooxml/drawingml/picture">
+                                        <pic:nvPicPr>
+                                          <pic:cNvPr id="3" name="Grafik 3" descr="Ein Bild, das Text enthält.&#10;&#10;Automatisch generierte Beschreibung"/>
+                                          <pic:cNvPicPr/>
+                                        </pic:nvPicPr>
+                                        <pic:blipFill>
+                                          <a:blip r:embed="rId8">
+                                            <a:extLst>
+                                              <a:ext uri="{28A0092B-C50C-407E-A947-70E740481C1C}">
+                                                <a14:useLocalDpi xmlns:a14="http://schemas.microsoft.com/office/drawing/2010/main" val="0"/>
+                                              </a:ext>
+                                            </a:extLst>
+                                          </a:blip>
+                                          <a:stretch>
+                                            <a:fillRect/>
+                                          </a:stretch>
+                                        </pic:blipFill>
+                                        <pic:spPr>
+                                          <a:xfrm>
+                                            <a:off x="0" y="0"/>
+                                            <a:ext cx="2896790" cy="1629475"/>
+                                          </a:xfrm>
+                                          <a:prstGeom prst="rect">
+                                            <a:avLst/>
+                                          </a:prstGeom>
+                                        </pic:spPr>
+                                      </pic:pic>
+                                    </a:graphicData>
+                                  </a:graphic>
+                                </wp:inline>
+                              </w:drawing>
+                            </w:r>
+                          </w:p>
+                        </w:tc>
+                        <w:tc>
+                          <w:tcPr>
+                            <w:tcW w:w="377.85pt" w:type="dxa"/>
+                            <w:tcBorders>
+                              <w:top w:val="nil"/>
+                              <w:start w:val="nil"/>
+                              <w:bottom w:val="nil"/>
+                              <w:end w:val="nil"/>
+                            </w:tcBorders>
+                          </w:tcPr>
+                          <w:p>
+                            <w:pPr>
+                              <w:jc w:val="start"/>
+                            </w:pPr>
+                            <w:r>
+                              <w:rPr>
+                                <w:noProof/>
+                              </w:rPr>
+                              <w:drawing>
+                                <wp:inline distT="0" distB="0" distL="0" distR="0" wp14:anchorId="729A81CE" wp14:editId="129FE92D">
+                                  <wp:extent cx="3045458" cy="1713101"/>
+                                  <wp:effectExtent l="0" t="0" r="3175" b="1905"/>
+                                  <wp:docPr id="4" name="Grafik 4"/>
+                                  <wp:cNvGraphicFramePr>
+                                    <a:graphicFrameLocks xmlns:a="http://purl.oclc.org/ooxml/drawingml/main" noChangeAspect="1"/>
+                                  </wp:cNvGraphicFramePr>
+                                  <a:graphic xmlns:a="http://purl.oclc.org/ooxml/drawingml/main">
+                                    <a:graphicData uri="http://purl.oclc.org/ooxml/drawingml/picture">
+                                      <pic:pic xmlns:pic="http://purl.oclc.org/ooxml/drawingml/picture">
+                                        <pic:nvPicPr>
+                                          <pic:cNvPr id="4" name="Grafik 4"/>
+                                          <pic:cNvPicPr/>
+                                        </pic:nvPicPr>
+                                        <pic:blipFill>
+                                          <a:blip r:embed="rId9">
+                                            <a:extLst>
+                                              <a:ext uri="{28A0092B-C50C-407E-A947-70E740481C1C}">
+                                                <a14:useLocalDpi xmlns:a14="http://schemas.microsoft.com/office/drawing/2010/main" val="0"/>
+                                              </a:ext>
+                                            </a:extLst>
+                                          </a:blip>
+                                          <a:stretch>
+                                            <a:fillRect/>
+                                          </a:stretch>
+                                        </pic:blipFill>
+                                        <pic:spPr>
+                                          <a:xfrm>
+                                            <a:off x="0" y="0"/>
+                                            <a:ext cx="3114377" cy="1751868"/>
+                                          </a:xfrm>
+                                          <a:prstGeom prst="rect">
+                                            <a:avLst/>
+                                          </a:prstGeom>
+                                        </pic:spPr>
+                                      </pic:pic>
+                                    </a:graphicData>
+                                  </a:graphic>
+                                </wp:inline>
+                              </w:drawing>
+                            </w:r>
+                          </w:p>
+                        </w:tc>
+                      </w:tr>
+                      <w:tr>
+                        <w:trPr>
+                          <w:trHeight w:val="3393"/>
+                        </w:trPr>
+                        <w:tc>
+                          <w:tcPr>
+                            <w:tcW w:w="240.75pt" w:type="dxa"/>
+                            <w:tcBorders>
+                              <w:top w:val="nil"/>
+                              <w:start w:val="nil"/>
+                              <w:bottom w:val="nil"/>
+                              <w:end w:val="nil"/>
+                            </w:tcBorders>
+                          </w:tcPr>
+                          <w:p>
+                            <w:pPr>
+                              <w:jc w:val="start"/>
+                            </w:pPr>
+                            <w:r>
+                              <w:t>Entwurf Startbildschirm</w:t>
+                            </w:r>
+                          </w:p>
+                        </w:tc>
+                        <w:tc>
+                          <w:tcPr>
+                            <w:tcW w:w="377.85pt" w:type="dxa"/>
+                            <w:tcBorders>
+                              <w:top w:val="nil"/>
+                              <w:start w:val="nil"/>
+                            </w:tcBorders>
+                          </w:tcPr>
+                          <w:p>
+                            <w:pPr>
+                              <w:jc w:val="start"/>
+                              <w:rPr>
+                                <w:noProof/>
+                              </w:rPr>
+                            </w:pPr>
+                            <w:r>
+                              <w:rPr>
+                                <w:noProof/>
+                              </w:rPr>
+                              <w:t>Spielansicht</w:t>
+                            </w:r>
+                          </w:p>
+                        </w:tc>
+                      </w:tr>
+                      <w:tr>
+                        <w:trPr>
+                          <w:trHeight w:val="3393"/>
+                        </w:trPr>
+                        <w:tc>
+                          <w:tcPr>
+                            <w:tcW w:w="240.75pt" w:type="dxa"/>
+                            <w:tcBorders>
+                              <w:top w:val="nil"/>
+                            </w:tcBorders>
+                          </w:tcPr>
+                          <w:p>
+                            <w:pPr>
+                              <w:jc w:val="start"/>
+                              <w:rPr>
+                                <w:noProof/>
+                              </w:rPr>
+                            </w:pPr>
+                            <w:r>
+                              <w:rPr>
+                                <w:noProof/>
+                              </w:rPr>
+                              <w:t>dvadsfasdfasdf</w:t>
+                            </w:r>
+                          </w:p>
+                        </w:tc>
+                        <w:tc>
+                          <w:tcPr>
+                            <w:tcW w:w="377.85pt" w:type="dxa"/>
+                          </w:tcPr>
+                          <w:p>
+                            <w:pPr>
+                              <w:jc w:val="start"/>
+                              <w:rPr>
+                                <w:noProof/>
+                              </w:rPr>
+                            </w:pPr>
+                          </w:p>
+                        </w:tc>
+                      </w:tr>
+                    </w:tbl>
+                    <w:p/>
+                  </w:txbxContent>
+                </v:textbox>
+                <w10:wrap type="square" anchorx="margin"/>
+              </v:shape>
+            </w:pict>
+          </mc:Choice>
+          <mc:Fallback>
+            <w:drawing>
+              <wp:anchor distT="45720" distB="45720" distL="114300" distR="114300" simplePos="0" relativeHeight="251658240" behindDoc="0" locked="0" layoutInCell="1" allowOverlap="1" wp14:anchorId="64938111" wp14:editId="3DEF5561">
+                <wp:simplePos x="0" y="0"/>
+                <wp:positionH relativeFrom="margin">
+                  <wp:align>right</wp:align>
+                </wp:positionH>
+                <wp:positionV relativeFrom="paragraph">
+                  <wp:posOffset>2823845</wp:posOffset>
+                </wp:positionV>
+                <wp:extent cx="6394450" cy="3418205"/>
+                <wp:effectExtent l="0" t="0" r="6350" b="0"/>
+                <wp:wrapSquare wrapText="bothSides"/>
+                <wp:docPr id="1" name="Textfeld 1"/>
+                <wp:cNvGraphicFramePr>
+                  <a:graphicFrameLocks xmlns:a="http://purl.oclc.org/ooxml/drawingml/main"/>
+                </wp:cNvGraphicFramePr>
+                <a:graphic xmlns:a="http://purl.oclc.org/ooxml/drawingml/main">
+                  <a:graphicData uri="http://schemas.microsoft.com/office/word/2010/wordprocessingShape">
+                    <wp:wsp>
+                      <wp:cNvSpPr txBox="1">
+                        <a:spLocks noChangeArrowheads="1"/>
+                      </wp:cNvSpPr>
+                      <wp:spPr bwMode="auto">
+                        <a:xfrm>
+                          <a:off x="0" y="0"/>
+                          <a:ext cx="6394450" cy="3418205"/>
+                        </a:xfrm>
+                        <a:prstGeom prst="rect">
+                          <a:avLst/>
+                        </a:prstGeom>
+                        <a:solidFill>
+                          <a:srgbClr val="FFFFFF"/>
+                        </a:solidFill>
+                        <a:ln w="9525">
+                          <a:noFill/>
+                          <a:miter lim="800%"/>
+                          <a:headEnd/>
+                          <a:tailEnd/>
+                        </a:ln>
+                      </wp:spPr>
+                      <wp:txbx>
+                        <wne:txbxContent>
+                          <w:tbl>
+                            <w:tblPr>
+                              <w:tblStyle w:val="Tabellenraster"/>
+                              <w:tblW w:w="618.60pt" w:type="dxa"/>
+                              <w:tblLook w:firstRow="1" w:lastRow="0" w:firstColumn="1" w:lastColumn="0" w:noHBand="0" w:noVBand="1"/>
+                            </w:tblPr>
+                            <w:tblGrid>
+                              <w:gridCol w:w="4815"/>
+                              <w:gridCol w:w="7557"/>
+                            </w:tblGrid>
+                            <w:tr>
+                              <w:trPr>
+                                <w:trHeight w:val="2684"/>
+                              </w:trPr>
+                              <w:tc>
+                                <w:tcPr>
+                                  <w:tcW w:w="240.75pt" w:type="dxa"/>
+                                  <w:tcBorders>
+                                    <w:top w:val="nil"/>
+                                    <w:start w:val="nil"/>
+                                    <w:bottom w:val="nil"/>
+                                    <w:end w:val="nil"/>
+                                  </w:tcBorders>
+                                </w:tcPr>
+                                <w:p>
+                                  <w:r>
+                                    <w:rPr>
+                                      <w:noProof/>
+                                    </w:rPr>
+                                    <w:drawing>
+                                      <wp:inline distT="0" distB="0" distL="0" distR="0" wp14:anchorId="57A0518A" wp14:editId="3C65053B">
+                                        <wp:extent cx="2870096" cy="1614459"/>
+                                        <wp:effectExtent l="0" t="0" r="6985" b="5080"/>
+                                        <wp:docPr id="3" name="Grafik 3" descr="Ein Bild, das Text enthält.&#10;&#10;Automatisch generierte Beschreibung"/>
+                                        <wp:cNvGraphicFramePr>
+                                          <a:graphicFrameLocks xmlns:a="http://purl.oclc.org/ooxml/drawingml/main" noChangeAspect="1"/>
+                                        </wp:cNvGraphicFramePr>
+                                        <a:graphic xmlns:a="http://purl.oclc.org/ooxml/drawingml/main">
+                                          <a:graphicData uri="http://purl.oclc.org/ooxml/drawingml/picture">
+                                            <pic:pic xmlns:pic="http://purl.oclc.org/ooxml/drawingml/picture">
+                                              <pic:nvPicPr>
+                                                <pic:cNvPr id="3" name="Grafik 3" descr="Ein Bild, das Text enthält.&#10;&#10;Automatisch generierte Beschreibung"/>
+                                                <pic:cNvPicPr/>
+                                              </pic:nvPicPr>
+                                              <pic:blipFill>
+                                                <a:blip r:embed="rId8">
+                                                  <a:extLst>
+                                                    <a:ext uri="{28A0092B-C50C-407E-A947-70E740481C1C}">
+                                                      <a14:useLocalDpi xmlns:a14="http://schemas.microsoft.com/office/drawing/2010/main" val="0"/>
+                                                    </a:ext>
+                                                  </a:extLst>
+                                                </a:blip>
+                                                <a:stretch>
+                                                  <a:fillRect/>
+                                                </a:stretch>
+                                              </pic:blipFill>
+                                              <pic:spPr>
+                                                <a:xfrm>
+                                                  <a:off x="0" y="0"/>
+                                                  <a:ext cx="2896790" cy="1629475"/>
+                                                </a:xfrm>
+                                                <a:prstGeom prst="rect">
+                                                  <a:avLst/>
+                                                </a:prstGeom>
+                                              </pic:spPr>
+                                            </pic:pic>
+                                          </a:graphicData>
+                                        </a:graphic>
+                                      </wp:inline>
+                                    </w:drawing>
+                                  </w:r>
+                                </w:p>
+                              </w:tc>
+                              <w:tc>
+                                <w:tcPr>
+                                  <w:tcW w:w="377.85pt" w:type="dxa"/>
+                                  <w:tcBorders>
+                                    <w:top w:val="nil"/>
+                                    <w:start w:val="nil"/>
+                                    <w:bottom w:val="nil"/>
+                                    <w:end w:val="nil"/>
+                                  </w:tcBorders>
+                                </w:tcPr>
+                                <w:p>
+                                  <w:r>
+                                    <w:rPr>
+                                      <w:noProof/>
+                                    </w:rPr>
+                                    <w:drawing>
+                                      <wp:inline distT="0" distB="0" distL="0" distR="0" wp14:anchorId="0A868A12" wp14:editId="666B7BA6">
+                                        <wp:extent cx="3045458" cy="1713101"/>
+                                        <wp:effectExtent l="0" t="0" r="3175" b="1905"/>
+                                        <wp:docPr id="4" name="Grafik 4"/>
+                                        <wp:cNvGraphicFramePr>
+                                          <a:graphicFrameLocks xmlns:a="http://purl.oclc.org/ooxml/drawingml/main" noChangeAspect="1"/>
+                                        </wp:cNvGraphicFramePr>
+                                        <a:graphic xmlns:a="http://purl.oclc.org/ooxml/drawingml/main">
+                                          <a:graphicData uri="http://purl.oclc.org/ooxml/drawingml/picture">
+                                            <pic:pic xmlns:pic="http://purl.oclc.org/ooxml/drawingml/picture">
+                                              <pic:nvPicPr>
+                                                <pic:cNvPr id="4" name="Grafik 4"/>
+                                                <pic:cNvPicPr/>
+                                              </pic:nvPicPr>
+                                              <pic:blipFill>
+                                                <a:blip r:embed="rId9">
+                                                  <a:extLst>
+                                                    <a:ext uri="{28A0092B-C50C-407E-A947-70E740481C1C}">
+                                                      <a14:useLocalDpi xmlns:a14="http://schemas.microsoft.com/office/drawing/2010/main" val="0"/>
+                                                    </a:ext>
+                                                  </a:extLst>
+                                                </a:blip>
+                                                <a:stretch>
+                                                  <a:fillRect/>
+                                                </a:stretch>
+                                              </pic:blipFill>
+                                              <pic:spPr>
+                                                <a:xfrm>
+                                                  <a:off x="0" y="0"/>
+                                                  <a:ext cx="3114377" cy="1751868"/>
+                                                </a:xfrm>
+                                                <a:prstGeom prst="rect">
+                                                  <a:avLst/>
+                                                </a:prstGeom>
+                                              </pic:spPr>
+                                            </pic:pic>
+                                          </a:graphicData>
+                                        </a:graphic>
+                                      </wp:inline>
+                                    </w:drawing>
+                                  </w:r>
+                                </w:p>
+                              </w:tc>
+                            </w:tr>
+                            <w:tr>
+                              <w:trPr>
+                                <w:trHeight w:val="3393"/>
+                              </w:trPr>
+                              <w:tc>
+                                <w:tcPr>
+                                  <w:tcW w:w="240.75pt" w:type="dxa"/>
+                                  <w:tcBorders>
+                                    <w:top w:val="nil"/>
+                                    <w:start w:val="nil"/>
+                                    <w:bottom w:val="nil"/>
+                                    <w:end w:val="nil"/>
+                                  </w:tcBorders>
+                                </w:tcPr>
+                                <w:p>
+                                  <w:r>
+                                    <w:t>Entwurf Startbildschirm</w:t>
+                                  </w:r>
+                                </w:p>
+                              </w:tc>
+                              <w:tc>
+                                <w:tcPr>
+                                  <w:tcW w:w="377.85pt" w:type="dxa"/>
+                                  <w:tcBorders>
+                                    <w:top w:val="nil"/>
+                                    <w:start w:val="nil"/>
+                                  </w:tcBorders>
+                                </w:tcPr>
+                                <w:p>
+                                  <w:pPr>
+                                    <w:rPr>
+                                      <w:noProof/>
+                                    </w:rPr>
+                                  </w:pPr>
+                                  <w:r>
+                                    <w:rPr>
+                                      <w:noProof/>
+                                    </w:rPr>
+                                    <w:t>Spielansicht</w:t>
+                                  </w:r>
+                                </w:p>
+                              </w:tc>
+                            </w:tr>
+                            <w:tr>
+                              <w:trPr>
+                                <w:trHeight w:val="3393"/>
+                              </w:trPr>
+                              <w:tc>
+                                <w:tcPr>
+                                  <w:tcW w:w="240.75pt" w:type="dxa"/>
+                                  <w:tcBorders>
+                                    <w:top w:val="nil"/>
+                                  </w:tcBorders>
+                                </w:tcPr>
+                                <w:p>
+                                  <w:pPr>
+                                    <w:rPr>
+                                      <w:noProof/>
+                                    </w:rPr>
+                                  </w:pPr>
+                                  <w:r>
+                                    <w:rPr>
+                                      <w:noProof/>
+                                    </w:rPr>
+                                    <w:t>dvadsfasdfasdf</w:t>
+                                  </w:r>
+                                </w:p>
+                              </w:tc>
+                              <w:tc>
+                                <w:tcPr>
+                                  <w:tcW w:w="377.85pt" w:type="dxa"/>
+                                </w:tcPr>
+                                <w:p>
+                                  <w:pPr>
+                                    <w:rPr>
+                                      <w:noProof/>
+                                    </w:rPr>
+                                  </w:pPr>
+                                </w:p>
+                              </w:tc>
+                            </w:tr>
+                          </w:tbl>
+                          <w:p/>
+                        </wne:txbxContent>
+                      </wp:txbx>
+                      <wp:bodyPr rot="0" vert="horz" wrap="square" lIns="91440" tIns="45720" rIns="91440" bIns="45720" anchor="t" anchorCtr="0">
+                        <a:noAutofit/>
+                      </wp:bodyPr>
+                    </wp:wsp>
+                  </a:graphicData>
+                </a:graphic>
+                <wp14:sizeRelH relativeFrom="margin">
+                  <wp14:pctWidth>0%</wp14:pctWidth>
+                </wp14:sizeRelH>
+                <wp14:sizeRelV relativeFrom="margin">
+                  <wp14:pctHeight>0%</wp14:pctHeight>
+                </wp14:sizeRelV>
+              </wp:anchor>
+            </w:drawing>
+          </mc:Fallback>
+        </mc:AlternateContent>
+      </w:r>
+      <w:r>
+        <w:rPr>
+          <w:lang w:val="de-DE"/>
+        </w:rPr>
+        <w:t xml:space="preserve">Bei Bier </w:t>
+      </w:r>
+      <w:proofErr w:type="spellStart"/>
+      <w:r>
+        <w:rPr>
+          <w:lang w:val="de-DE"/>
+        </w:rPr>
+        <w:t>Pongo</w:t>
+      </w:r>
+      <w:proofErr w:type="spellEnd"/>
+      <w:r>
+        <w:rPr>
+          <w:lang w:val="de-DE"/>
+        </w:rPr>
+        <w:t xml:space="preserve"> handelt </w:t>
+      </w:r>
+      <w:r>
+        <w:rPr>
+          <w:lang w:val="de-DE"/>
+        </w:rPr>
+        <w:t>es sich</w:t>
+      </w:r>
+      <w:r>
+        <w:rPr>
+          <w:lang w:val="de-DE"/>
+        </w:rPr>
+        <w:t xml:space="preserve"> um eine Webanwendung, die es den Benutzern ermöglicht ihr </w:t>
+      </w:r>
+      <w:r>
+        <w:rPr>
+          <w:lang w:val="de-DE"/>
+        </w:rPr>
+        <w:t>reelles</w:t>
+      </w:r>
+      <w:r>
+        <w:rPr>
+          <w:lang w:val="de-DE"/>
+        </w:rPr>
+        <w:t xml:space="preserve"> B</w:t>
+      </w:r>
+      <w:r>
+        <w:rPr>
+          <w:lang w:val="de-DE"/>
+        </w:rPr>
+        <w:t>e</w:t>
+      </w:r>
+      <w:r>
+        <w:rPr>
+          <w:lang w:val="de-DE"/>
+        </w:rPr>
+        <w:t xml:space="preserve">er Pong Spiel im Web </w:t>
+      </w:r>
+      <w:r>
+        <w:rPr>
+          <w:lang w:val="de-DE"/>
+        </w:rPr>
+        <w:t>zu hosten. Beer Pong (auch Beirut oder Bier Pong) ist ein Trink- und Geschicklichkeitsspiel sowie ein Prä</w:t>
+      </w:r>
+      <w:r>
+        <w:rPr>
+          <w:lang w:val="de-DE"/>
+        </w:rPr>
+        <w:t>zis</w:t>
+      </w:r>
+      <w:r>
+        <w:rPr>
+          <w:lang w:val="de-DE"/>
+        </w:rPr>
+        <w:t>ionssport, bei dem Tischtennisbälle in Becher geworfen werden müssen.</w:t>
+      </w:r>
+      <w:r>
+        <w:rPr>
+          <w:vertAlign w:val="subscript"/>
+          <w:lang w:val="de-DE"/>
+        </w:rPr>
+        <w:t>[1]</w:t>
+      </w:r>
+      <w:r>
+        <w:rPr>
+          <w:lang w:val="de-DE"/>
+        </w:rPr>
+        <w:t xml:space="preserve"> In dem Spiel stehen sich Teams, nahezu </w:t>
+      </w:r>
+      <w:r>
+        <w:rPr>
+          <w:lang w:val="de-DE"/>
+        </w:rPr>
+        <w:t xml:space="preserve">beliebiger </w:t>
+      </w:r>
+      <w:r>
+        <w:rPr>
+          <w:lang w:val="de-DE"/>
+        </w:rPr>
+        <w:t xml:space="preserve">Größe, an einer Bierbankgarnitur, der </w:t>
+      </w:r>
+      <w:r>
+        <w:rPr>
+          <w:lang w:val="de-DE"/>
+        </w:rPr>
+        <w:t>Länge</w:t>
+      </w:r>
+      <w:r>
+        <w:rPr>
+          <w:lang w:val="de-DE"/>
+        </w:rPr>
+        <w:t xml:space="preserve"> nach, gegenüber. </w:t>
+      </w:r>
+      <w:r>
+        <w:rPr>
+          <w:lang w:val="de-DE"/>
+        </w:rPr>
+        <w:t xml:space="preserve">Die </w:t>
+      </w:r>
+      <w:r>
+        <w:rPr>
+          <w:lang w:val="de-DE"/>
+        </w:rPr>
+        <w:t>Becher,</w:t>
+      </w:r>
+      <w:r>
+        <w:rPr>
+          <w:lang w:val="de-DE"/>
+        </w:rPr>
+        <w:t xml:space="preserve"> die vom </w:t>
+      </w:r>
+      <w:r>
+        <w:rPr>
+          <w:lang w:val="de-DE"/>
+        </w:rPr>
+        <w:t>gegnerischen</w:t>
+      </w:r>
+      <w:r>
+        <w:rPr>
+          <w:lang w:val="de-DE"/>
+        </w:rPr>
+        <w:t xml:space="preserve"> Team getroffen werden müssen, stehen in Form einer Pyramide, vor dem jeweiligen Team.</w:t>
+      </w:r>
+      <w:r>
+        <w:rPr>
+          <w:lang w:val="de-DE"/>
+        </w:rPr>
+        <w:t xml:space="preserve"> Vor Spielbeginn, wird einheitlich beschlossen mit wie vielen Becher pro gespielt wird, die Spieler treffen ihre Auswahl zwischen 6, 10 oder 15 Bechern.</w:t>
+      </w:r>
+      <w:r>
+        <w:rPr>
+          <w:lang w:val="de-DE"/>
+        </w:rPr>
         <w:t xml:space="preserve"> </w:t>
       </w:r>
-    </w:p>
-    <w:p/>
+      <w:r>
+        <w:rPr>
+          <w:lang w:val="de-DE"/>
+        </w:rPr>
+        <w:t xml:space="preserve">Welches Team beginnt wird durch einen fairen Zufallsprozess ausgelost. Pro Runde erhält jedes Team zwei Tischtennisbälle, wurden beide Bälle verworfen, ist das andere Team an der Reihe. </w:t>
+      </w:r>
+      <w:r>
+        <w:rPr>
+          <w:lang w:val="de-DE"/>
+        </w:rPr>
+        <w:t xml:space="preserve">Wird ein Becher vom gegnerischen Team </w:t>
+      </w:r>
+      <w:r>
+        <w:rPr>
+          <w:lang w:val="de-DE"/>
+        </w:rPr>
+        <w:t>getroffen</w:t>
+      </w:r>
+      <w:r>
+        <w:rPr>
+          <w:lang w:val="de-DE"/>
+        </w:rPr>
+        <w:t>, so muss sich das Besitzerteam der Becher den Inhalt (i.d.R. Bier) einverleiben</w:t>
+      </w:r>
+      <w:r>
+        <w:rPr>
+          <w:lang w:val="de-DE"/>
+        </w:rPr>
+        <w:t xml:space="preserve">, werden zwei Becher getroffen müssen auch diese getrunken werden und zudem erhält das Team die Bälle zurück und darf erneut </w:t>
+      </w:r>
+      <w:r>
+        <w:rPr>
+          <w:lang w:val="de-DE"/>
+        </w:rPr>
+        <w:t>werfen</w:t>
+      </w:r>
+      <w:r>
+        <w:rPr>
+          <w:lang w:val="de-DE"/>
+        </w:rPr>
+        <w:t>.</w:t>
+      </w:r>
+      <w:r>
+        <w:rPr>
+          <w:lang w:val="de-DE"/>
+        </w:rPr>
+        <w:t xml:space="preserve"> </w:t>
+      </w:r>
+      <w:r>
+        <w:rPr>
+          <w:lang w:val="de-DE"/>
+        </w:rPr>
+        <w:t xml:space="preserve">Das Team, dass es zuerst schafft, alle Becher des gegnerischen Teams zu treffen, gewinnt. </w:t>
+      </w:r>
+      <w:r>
+        <w:rPr>
+          <w:lang w:val="de-DE"/>
+        </w:rPr>
+        <w:t xml:space="preserve">Die Anwendung </w:t>
+      </w:r>
+      <w:r>
+        <w:rPr>
+          <w:lang w:val="de-DE"/>
+        </w:rPr>
+        <w:t xml:space="preserve">Bier </w:t>
+      </w:r>
+      <w:proofErr w:type="spellStart"/>
+      <w:r>
+        <w:rPr>
+          <w:lang w:val="de-DE"/>
+        </w:rPr>
+        <w:t>Pongo</w:t>
+      </w:r>
+      <w:proofErr w:type="spellEnd"/>
+      <w:r>
+        <w:rPr>
+          <w:lang w:val="de-DE"/>
+        </w:rPr>
+        <w:t xml:space="preserve"> </w:t>
+      </w:r>
+      <w:r>
+        <w:rPr>
+          <w:lang w:val="de-DE"/>
+        </w:rPr>
+        <w:t>schafft den Spielern die Möglichkeit</w:t>
+      </w:r>
+      <w:r>
+        <w:rPr>
+          <w:lang w:val="de-DE"/>
+        </w:rPr>
+        <w:t xml:space="preserve">, gegeneinander </w:t>
+      </w:r>
+      <w:r>
+        <w:rPr>
+          <w:lang w:val="de-DE"/>
+        </w:rPr>
+        <w:t>anzutreten</w:t>
+      </w:r>
+      <w:r>
+        <w:rPr>
+          <w:lang w:val="de-DE"/>
+        </w:rPr>
+        <w:t xml:space="preserve">, auch wenn Sie gerade keine Möglichkeit haben, sich persönlich </w:t>
+      </w:r>
+      <w:r>
+        <w:rPr>
+          <w:lang w:val="de-DE"/>
+        </w:rPr>
+        <w:t>gegenüberzustehen</w:t>
+      </w:r>
+      <w:r>
+        <w:rPr>
+          <w:lang w:val="de-DE"/>
+        </w:rPr>
+        <w:t>.</w:t>
+      </w:r>
+      <w:r>
+        <w:rPr>
+          <w:lang w:val="de-DE"/>
+        </w:rPr>
+        <w:t xml:space="preserve"> </w:t>
+      </w:r>
+      <w:r>
+        <w:rPr>
+          <w:lang w:val="de-DE"/>
+        </w:rPr>
+        <w:t xml:space="preserve">Bier </w:t>
+      </w:r>
+      <w:proofErr w:type="spellStart"/>
+      <w:r>
+        <w:rPr>
+          <w:lang w:val="de-DE"/>
+        </w:rPr>
+        <w:t>Pongo</w:t>
+      </w:r>
+      <w:proofErr w:type="spellEnd"/>
+      <w:r>
+        <w:rPr>
+          <w:lang w:val="de-DE"/>
+        </w:rPr>
+        <w:t xml:space="preserve"> setzt </w:t>
+      </w:r>
+      <w:r>
+        <w:rPr>
+          <w:lang w:val="de-DE"/>
+        </w:rPr>
+        <w:t xml:space="preserve">Ehrlichkeit und </w:t>
+      </w:r>
+      <w:r>
+        <w:rPr>
+          <w:lang w:val="de-DE"/>
+        </w:rPr>
+        <w:t>das Befolgen</w:t>
+      </w:r>
+      <w:r>
+        <w:rPr>
+          <w:lang w:val="de-DE"/>
+        </w:rPr>
+        <w:t xml:space="preserve"> der allgemein bekannten Regeln voraus. </w:t>
+      </w:r>
+    </w:p>
+    <w:p>
+      <w:pPr>
+        <w:pStyle w:val="Textkrper"/>
+        <w:rPr>
+          <w:lang w:val="de-DE"/>
+        </w:rPr>
+      </w:pPr>
+    </w:p>
     <w:p>
       <w:pPr>
         <w:pStyle w:val="berschrift2"/>
-        <w:rPr>
-          <w:lang w:val="de-DE"/>
-        </w:rPr>
-      </w:pPr>
-      <w:r>
-        <w:rPr>
-          <w:lang w:val="de-DE"/>
-        </w:rPr>
+      </w:pPr>
+      <w:r>
         <w:t>Motivation</w:t>
       </w:r>
     </w:p>
@@ -865,199 +1737,278 @@
       <w:pPr>
         <w:ind w:start="14.40pt"/>
         <w:jc w:val="both"/>
-        <w:rPr>
-          <w:lang w:val="de-DE"/>
-        </w:rPr>
-      </w:pPr>
-      <w:r>
-        <w:rPr>
-          <w:lang w:val="de-DE"/>
-        </w:rPr>
-        <w:t>BLABLABLA</w:t>
+      </w:pPr>
+      <w:r>
+        <w:t xml:space="preserve">Als Motivation und Ideengeber galt für das Team die Corona-Krise. Für viele Jugendliche und Alkoholbegeisterte </w:t>
+      </w:r>
+      <w:r>
+        <w:t>zählt das Beer Pong Spiel zum wesentlichen Zeitvertreib, an Wochenenden</w:t>
+      </w:r>
+      <w:r>
+        <w:t xml:space="preserve"> und Feiertagen</w:t>
+      </w:r>
+      <w:r>
+        <w:t xml:space="preserve">. An Geburtstagen und anderen Feiern, </w:t>
+      </w:r>
+      <w:r>
+        <w:t>ist</w:t>
+      </w:r>
+      <w:r>
+        <w:t xml:space="preserve"> Beer Pong als ein </w:t>
+      </w:r>
+      <w:r>
+        <w:t>konkurrenzloser</w:t>
+      </w:r>
+      <w:r>
+        <w:t xml:space="preserve"> Prozess</w:t>
+      </w:r>
+      <w:r>
+        <w:t xml:space="preserve"> </w:t>
+      </w:r>
+      <w:r>
+        <w:t>bekannt</w:t>
+      </w:r>
+      <w:r>
+        <w:t>, um den Alkoholgehalt im Blut</w:t>
+      </w:r>
+      <w:r>
+        <w:t xml:space="preserve"> </w:t>
+      </w:r>
+      <w:r>
+        <w:t>schnellstmöglich</w:t>
+      </w:r>
+      <w:r>
+        <w:t xml:space="preserve"> und mit Spaß</w:t>
+      </w:r>
+      <w:r>
+        <w:t xml:space="preserve"> auf die Spitze zu treiben</w:t>
+      </w:r>
+      <w:r>
+        <w:t>.</w:t>
+      </w:r>
+      <w:r>
+        <w:t xml:space="preserve"> Durch Kontakbeschränkungen und Verbote war es vielen Spielern nicht mehr möglich</w:t>
+      </w:r>
+      <w:r>
+        <w:t>,</w:t>
+      </w:r>
+      <w:r>
+        <w:t xml:space="preserve"> dieses Spiel auszuüben. Unzählige waren davon schwer getroffen. Um solche </w:t>
+      </w:r>
+      <w:r>
+        <w:t>Schicksalsschläge</w:t>
+      </w:r>
+      <w:r>
+        <w:t xml:space="preserve"> </w:t>
+      </w:r>
+      <w:r>
+        <w:t>in Z</w:t>
+      </w:r>
+      <w:r>
+        <w:t xml:space="preserve">ukunft möglichst zu vermeiden, möchte das Team mit Bier </w:t>
+      </w:r>
+      <w:proofErr w:type="spellStart"/>
+      <w:r>
+        <w:t>Pongo</w:t>
+      </w:r>
+      <w:proofErr w:type="spellEnd"/>
+      <w:r>
+        <w:t xml:space="preserve"> allen Nutzern kostenlos die Möglichkeit geben, online via remote </w:t>
+      </w:r>
+      <w:r>
+        <w:t xml:space="preserve">ihren </w:t>
+      </w:r>
+      <w:r>
+        <w:lastRenderedPageBreak/>
+        <w:t>alkoholischen Gelüsten, mit Spiel und Spaß, nachzukommen.</w:t>
       </w:r>
     </w:p>
     <w:p>
       <w:pPr>
         <w:pStyle w:val="berschrift2"/>
-        <w:rPr>
-          <w:lang w:val="de-DE"/>
-        </w:rPr>
-      </w:pPr>
-      <w:r>
-        <w:rPr>
-          <w:lang w:val="de-DE"/>
-        </w:rPr>
-        <w:t>Überblick</w:t>
+      </w:pPr>
+      <w:r>
+        <w:t>Alleinstellungsmerkmal</w:t>
       </w:r>
     </w:p>
     <w:p>
       <w:pPr>
         <w:ind w:start="14.40pt"/>
         <w:jc w:val="both"/>
-        <w:rPr>
-          <w:lang w:val="de-DE"/>
-        </w:rPr>
-      </w:pPr>
-      <w:r>
-        <w:rPr>
-          <w:lang w:val="de-DE"/>
-        </w:rPr>
-        <w:t>BLABLABLA</w:t>
-      </w:r>
-    </w:p>
-    <w:p>
-      <w:pPr>
-        <w:pStyle w:val="berschrift2"/>
-        <w:rPr>
-          <w:lang w:val="de-DE"/>
-        </w:rPr>
-      </w:pPr>
-      <w:r>
-        <w:rPr>
-          <w:lang w:val="de-DE"/>
-        </w:rPr>
-        <w:t>Alleinstellungsmerkmal</w:t>
+      </w:pPr>
+      <w:r>
+        <w:t xml:space="preserve">Als erste remote spielbare Bier-Pong-Anwendung will Bier </w:t>
+      </w:r>
+      <w:proofErr w:type="spellStart"/>
+      <w:r>
+        <w:t>Pongo</w:t>
+      </w:r>
+      <w:proofErr w:type="spellEnd"/>
+      <w:r>
+        <w:t xml:space="preserve"> mit möglichst simplen und intuitiv bedienbaren Elementen die Spieler beim realen Spiel unterstützen. Auf aufwändige Animationen sowie Werbung wird komplett verzichtet. </w:t>
       </w:r>
     </w:p>
     <w:p>
       <w:pPr>
         <w:ind w:start="14.40pt"/>
         <w:jc w:val="both"/>
-        <w:rPr>
-          <w:lang w:val="de-DE"/>
-        </w:rPr>
-      </w:pPr>
-      <w:r>
-        <w:rPr>
-          <w:lang w:val="de-DE"/>
-        </w:rPr>
-        <w:t>BLABLABLA</w:t>
-      </w:r>
-    </w:p>
-    <w:p>
-      <w:pPr>
-        <w:pStyle w:val="berschrift2"/>
-        <w:rPr>
-          <w:lang w:val="de-DE"/>
-        </w:rPr>
-      </w:pPr>
-      <w:r>
-        <w:rPr>
-          <w:lang w:val="de-DE"/>
-        </w:rPr>
-        <w:t>Technische Schlüsselbausteine</w:t>
+      </w:pPr>
+      <w:r>
+        <w:t xml:space="preserve">Die Webanwendung ist als übersichtliches Infoboard gedacht, das parallel zum realen Spiel genutzt wird. Beispielsweise per Notebook auf einem Fernseher, damit wiederum per </w:t>
+      </w:r>
+      <w:proofErr w:type="spellStart"/>
+      <w:r>
+        <w:t>Videostream</w:t>
+      </w:r>
+      <w:proofErr w:type="spellEnd"/>
+      <w:r>
+        <w:t xml:space="preserve"> nicht das Spielfeld, sondern die Spieler im Fokus stehen können.</w:t>
       </w:r>
     </w:p>
     <w:p>
       <w:pPr>
         <w:ind w:start="14.40pt"/>
         <w:jc w:val="both"/>
-        <w:rPr>
-          <w:lang w:val="de-DE"/>
-        </w:rPr>
-      </w:pPr>
-      <w:r>
-        <w:rPr>
-          <w:lang w:val="de-DE"/>
-        </w:rPr>
-        <w:t>BLABLABLA</w:t>
-      </w:r>
-    </w:p>
-    <w:p>
-      <w:pPr>
-        <w:jc w:val="both"/>
-        <w:rPr>
-          <w:lang w:val="de-DE"/>
-        </w:rPr>
-      </w:pPr>
+      </w:pPr>
+      <w:r>
+        <w:t>Je nach Projektfortschritt können sich besonders ambitionierte Spieler auch über Einsichten in verschiedene Statistiken sowie eine Möglichkeit zum User-Login freuen.</w:t>
+      </w:r>
     </w:p>
     <w:p>
       <w:pPr>
         <w:pStyle w:val="berschrift1"/>
-        <w:rPr>
-          <w:lang w:val="de-DE"/>
-        </w:rPr>
-      </w:pPr>
-      <w:r>
-        <w:rPr>
-          <w:lang w:val="de-DE"/>
-        </w:rPr>
+      </w:pPr>
+      <w:r>
         <w:t>Verwandte Arbeiten</w:t>
       </w:r>
     </w:p>
     <w:p>
       <w:pPr>
+        <w:pStyle w:val="Textkrper"/>
+      </w:pPr>
+      <w:r>
+        <w:t xml:space="preserve">Inspiration für das Projekt bot die Online-Funktion der Dart-App „Pro Darts“, die ähnlich wie Bier </w:t>
+      </w:r>
+      <w:proofErr w:type="spellStart"/>
+      <w:r>
+        <w:t>Pongo</w:t>
+      </w:r>
+      <w:proofErr w:type="spellEnd"/>
+      <w:r>
+        <w:t xml:space="preserve"> für das Remote-Spielen genutzt werden kann.</w:t>
+      </w:r>
+      <w:r>
+        <w:rPr>
+          <w:vertAlign w:val="subscript"/>
+          <w:lang w:val="de-DE"/>
+        </w:rPr>
+        <w:t xml:space="preserve"> </w:t>
+      </w:r>
+      <w:r>
+        <w:rPr>
+          <w:vertAlign w:val="subscript"/>
+          <w:lang w:val="de-DE"/>
+        </w:rPr>
+        <w:t>[2]</w:t>
+      </w:r>
+      <w:r>
+        <w:t xml:space="preserve"> Dabei können zwei räumlich getrennte Spieler ihre geworfenen Dart-Scores abwechselnd eintragen. Die Spielstände werden dann jeweils live aktualisiert. </w:t>
+      </w:r>
+    </w:p>
+    <w:p>
+      <w:pPr>
+        <w:pStyle w:val="Textkrper"/>
+      </w:pPr>
+      <w:r>
+        <w:t>Für Dartfreunde, die sich nicht privat treffen können ist das zu Zeiten von Lockdowns und auch unabhängig davon eine toller Möglichkeit, dennoch zusammen dem gemeinsamen Hobby nachzugehen.</w:t>
+      </w:r>
+    </w:p>
+    <w:p>
+      <w:pPr>
+        <w:pStyle w:val="Textkrper"/>
+      </w:pPr>
+      <w:r>
+        <w:t xml:space="preserve">Bier </w:t>
+      </w:r>
+      <w:proofErr w:type="spellStart"/>
+      <w:r>
+        <w:t>Pongo</w:t>
+      </w:r>
+      <w:proofErr w:type="spellEnd"/>
+      <w:r>
+        <w:t xml:space="preserve"> will dieses Prinzip des rundenbasierten Scorings für das Trinkspiel Bier-Pong adaptieren.</w:t>
+      </w:r>
+    </w:p>
+    <w:p>
+      <w:pPr>
+        <w:pStyle w:val="Textkrper"/>
+      </w:pPr>
+    </w:p>
+    <w:p>
+      <w:pPr>
+        <w:pStyle w:val="berschrift1"/>
+      </w:pPr>
+      <w:r>
+        <w:t>Anforderungen</w:t>
+      </w:r>
+    </w:p>
+    <w:p>
+      <w:pPr>
+        <w:pStyle w:val="Textkrper"/>
+        <w:rPr>
+          <w:lang w:val="de-DE"/>
+        </w:rPr>
+      </w:pPr>
+      <w:r>
+        <w:rPr>
+          <w:lang w:val="de-DE"/>
+        </w:rPr>
+        <w:t xml:space="preserve">Die Anforderungen werden in Form von User-Storys mit Akzeptanzkriterien formuliert. Die MUSS-Anforderungen definieren das “Minimum Viable </w:t>
+      </w:r>
+      <w:proofErr w:type="spellStart"/>
+      <w:r>
+        <w:rPr>
+          <w:lang w:val="de-DE"/>
+        </w:rPr>
+        <w:t>Product</w:t>
+      </w:r>
+      <w:proofErr w:type="spellEnd"/>
+      <w:r>
+        <w:rPr>
+          <w:lang w:val="de-DE"/>
+        </w:rPr>
+        <w:t>” (MVP). Die SOLL-Anforderungen sollen in den nachfolgenden Iterationen fertiggestellt w</w:t>
+      </w:r>
+      <w:r>
+        <w:rPr>
+          <w:lang w:val="de-DE"/>
+        </w:rPr>
+        <w:t>e</w:t>
+      </w:r>
+      <w:r>
+        <w:rPr>
+          <w:lang w:val="de-DE"/>
+        </w:rPr>
+        <w:t>rden, wobei die Userstorys unter OPTIONAL mögliche Erweiterungen für das Produkt bieten, welche je nach Zeitbedarf umgesetzt werden können.</w:t>
+      </w:r>
+    </w:p>
+    <w:p>
+      <w:pPr>
         <w:pStyle w:val="berschrift2"/>
       </w:pPr>
       <w:r>
-        <w:t>Abschnitt A</w:t>
-      </w:r>
-    </w:p>
-    <w:p>
-      <w:pPr>
-        <w:pStyle w:val="Textkrper"/>
-      </w:pPr>
-      <w:r>
-        <w:t xml:space="preserve">Im Abschnitt Verwandte Arbeiten können Sie bspw. andere Anwendungen oder Technologien aufführen, die Sie inspiriert haben. Auch Screenshots können der Veranschaulichung dienen (Bilder über beide Spalten hinweg sind in </w:t>
-      </w:r>
-      <w:proofErr w:type="spellStart"/>
-      <w:r>
-        <w:t>LaTeX</w:t>
-      </w:r>
-      <w:proofErr w:type="spellEnd"/>
-      <w:r>
-        <w:t xml:space="preserve"> und in Word möglich).</w:t>
-      </w:r>
-    </w:p>
-    <w:p>
-      <w:pPr>
-        <w:pStyle w:val="Textkrper"/>
-      </w:pPr>
-    </w:p>
-    <w:p>
-      <w:pPr>
-        <w:pStyle w:val="berschrift1"/>
-      </w:pPr>
+        <w:t>MUSS-</w:t>
+      </w:r>
       <w:r>
         <w:t>Anforderungen</w:t>
       </w:r>
     </w:p>
     <w:p>
       <w:pPr>
-        <w:pStyle w:val="Textkrper"/>
-        <w:rPr>
-          <w:lang w:val="en-US"/>
-        </w:rPr>
-      </w:pPr>
-      <w:proofErr w:type="spellStart"/>
-      <w:r>
-        <w:rPr>
-          <w:lang w:val="en-US"/>
-        </w:rPr>
-        <w:t>Einführung</w:t>
-      </w:r>
-      <w:proofErr w:type="spellEnd"/>
-      <w:r>
-        <w:rPr>
-          <w:lang w:val="en-US"/>
-        </w:rPr>
-        <w:t xml:space="preserve"> </w:t>
-      </w:r>
-    </w:p>
-    <w:p>
-      <w:pPr>
-        <w:pStyle w:val="berschrift2"/>
-      </w:pPr>
-      <w:r>
-        <w:t>Erforderliche Anforderungen</w:t>
-      </w:r>
-    </w:p>
-    <w:p>
-      <w:pPr>
         <w:pStyle w:val="berschrift3"/>
       </w:pPr>
       <w:r>
-        <w:t>User Story 1</w:t>
+        <w:t>Raum erstellen</w:t>
       </w:r>
     </w:p>
     <w:p>
@@ -1070,7 +2021,10 @@
         <w:ind w:start="9pt"/>
       </w:pPr>
       <w:r>
-        <w:t xml:space="preserve">Ich als ___ möchte ___ , um ___ </w:t>
+        <w:t>Ich als Nutzer möchte über einen Knopf einen neuen Raum erstellen können, um dort ein neues Spiel zu starten, welches am Anfang auf „Wartend“ steht.</w:t>
+      </w:r>
+      <w:r>
+        <w:t xml:space="preserve"> </w:t>
       </w:r>
     </w:p>
     <w:p>
@@ -1081,14 +2035,12 @@
           <w:b/>
         </w:rPr>
       </w:pPr>
-      <w:proofErr w:type="spellStart"/>
       <w:r>
         <w:rPr>
           <w:b/>
         </w:rPr>
         <w:t>Akzeptanzkriterien</w:t>
       </w:r>
-      <w:proofErr w:type="spellEnd"/>
       <w:r>
         <w:rPr>
           <w:b/>
@@ -1108,13 +2060,11 @@
           <w:b/>
         </w:rPr>
       </w:pPr>
-      <w:proofErr w:type="spellStart"/>
-      <w:r>
-        <w:t>Kriterium</w:t>
-      </w:r>
-      <w:proofErr w:type="spellEnd"/>
-      <w:r>
-        <w:t xml:space="preserve"> 1</w:t>
+      <w:r>
+        <w:t>Weiterleitung in neuen Raum n</w:t>
+      </w:r>
+      <w:r>
+        <w:t>ach Button-Druck</w:t>
       </w:r>
     </w:p>
     <w:p>
@@ -1129,13 +2079,68 @@
           <w:b/>
         </w:rPr>
       </w:pPr>
-      <w:proofErr w:type="spellStart"/>
-      <w:r>
-        <w:t>Kriterium</w:t>
-      </w:r>
-      <w:proofErr w:type="spellEnd"/>
-      <w:r>
-        <w:t xml:space="preserve"> 2</w:t>
+      <w:r>
+        <w:t>Anzeige der Raum-ID f</w:t>
+      </w:r>
+      <w:r>
+        <w:t>ür diesen Raum</w:t>
+      </w:r>
+    </w:p>
+    <w:p>
+      <w:pPr>
+        <w:pStyle w:val="Listenabsatz"/>
+        <w:numPr>
+          <w:ilvl w:val="0"/>
+          <w:numId w:val="25"/>
+        </w:numPr>
+        <w:jc w:val="both"/>
+        <w:rPr>
+          <w:bCs/>
+        </w:rPr>
+      </w:pPr>
+      <w:r>
+        <w:rPr>
+          <w:bCs/>
+        </w:rPr>
+        <w:t>Status des Raums wird als wartend angezeigt</w:t>
+      </w:r>
+    </w:p>
+    <w:p>
+      <w:pPr>
+        <w:pStyle w:val="Listenabsatz"/>
+        <w:numPr>
+          <w:ilvl w:val="0"/>
+          <w:numId w:val="25"/>
+        </w:numPr>
+        <w:jc w:val="both"/>
+        <w:rPr>
+          <w:bCs/>
+        </w:rPr>
+      </w:pPr>
+      <w:r>
+        <w:rPr>
+          <w:bCs/>
+        </w:rPr>
+        <w:t>Volles Spielfeld wird angezeigt</w:t>
+      </w:r>
+    </w:p>
+    <w:p>
+      <w:pPr>
+        <w:pStyle w:val="Listenabsatz"/>
+        <w:numPr>
+          <w:ilvl w:val="0"/>
+          <w:numId w:val="25"/>
+        </w:numPr>
+        <w:jc w:val="both"/>
+        <w:rPr>
+          <w:bCs/>
+        </w:rPr>
+      </w:pPr>
+      <w:r>
+        <w:rPr>
+          <w:bCs/>
+        </w:rPr>
+        <w:t>Keine Spielinteraktion möglich, da noch nicht vollständig</w:t>
       </w:r>
     </w:p>
     <w:p>
@@ -1160,7 +2165,7 @@
         <w:pStyle w:val="berschrift3"/>
       </w:pPr>
       <w:r>
-        <w:t>User Story 2</w:t>
+        <w:t>Raum beitreten</w:t>
       </w:r>
     </w:p>
     <w:p>
@@ -1173,7 +2178,31 @@
         <w:ind w:start="9pt"/>
       </w:pPr>
       <w:r>
-        <w:t xml:space="preserve">Ich als ___ möchte ___ , um ___ </w:t>
+        <w:t xml:space="preserve">Ich als </w:t>
+      </w:r>
+      <w:r>
+        <w:t>Spieler</w:t>
+      </w:r>
+      <w:r>
+        <w:t xml:space="preserve"> möchte </w:t>
+      </w:r>
+      <w:r>
+        <w:t xml:space="preserve">nach Erhalt eines Codes durch einen anderen Spieler nach Eingabe des Codes mittels </w:t>
+      </w:r>
+      <w:r>
+        <w:t>einem Knopfdrucks dessen Raum beitreten</w:t>
+      </w:r>
+      <w:r>
+        <w:t xml:space="preserve">, um </w:t>
+      </w:r>
+      <w:r>
+        <w:t>dort als Gegenspieler anzutreten.</w:t>
+      </w:r>
+      <w:r>
+        <w:t xml:space="preserve"> </w:t>
+      </w:r>
+      <w:r>
+        <w:t xml:space="preserve"> </w:t>
       </w:r>
     </w:p>
     <w:p>
@@ -1184,14 +2213,12 @@
           <w:b/>
         </w:rPr>
       </w:pPr>
-      <w:proofErr w:type="spellStart"/>
       <w:r>
         <w:rPr>
           <w:b/>
         </w:rPr>
         <w:t>Akzeptanzkriterien</w:t>
       </w:r>
-      <w:proofErr w:type="spellEnd"/>
       <w:r>
         <w:rPr>
           <w:b/>
@@ -1208,13 +2235,11 @@
         </w:numPr>
         <w:jc w:val="both"/>
       </w:pPr>
-      <w:proofErr w:type="spellStart"/>
-      <w:r>
-        <w:t>Kriterium</w:t>
-      </w:r>
-      <w:proofErr w:type="spellEnd"/>
-      <w:r>
-        <w:t xml:space="preserve"> 1</w:t>
+      <w:r>
+        <w:t>Nach Eingabe des Codes w</w:t>
+      </w:r>
+      <w:r>
+        <w:t>ird bei einem ungültigen Code eine Meldung an den Nutzer ausgegeben.</w:t>
       </w:r>
     </w:p>
     <w:p>
@@ -1226,29 +2251,50 @@
         </w:numPr>
         <w:jc w:val="both"/>
       </w:pPr>
-      <w:proofErr w:type="spellStart"/>
-      <w:r>
-        <w:t>Kriterium</w:t>
-      </w:r>
-      <w:proofErr w:type="spellEnd"/>
-      <w:r>
-        <w:t xml:space="preserve"> 2</w:t>
-      </w:r>
-    </w:p>
-    <w:p>
-      <w:pPr>
-        <w:pStyle w:val="berschrift2"/>
-      </w:pPr>
-      <w:r>
-        <w:t>Optionale Anforderungen</w:t>
-      </w:r>
+      <w:r>
+        <w:t>Bei einem gültigen Code wird man in den Raum weitergeleitet.</w:t>
+      </w:r>
+    </w:p>
+    <w:p>
+      <w:pPr>
+        <w:pStyle w:val="Listenabsatz"/>
+        <w:numPr>
+          <w:ilvl w:val="0"/>
+          <w:numId w:val="27"/>
+        </w:numPr>
+        <w:jc w:val="both"/>
+      </w:pPr>
+      <w:r>
+        <w:t>Volles Spielfeld wird angezeigt.</w:t>
+      </w:r>
+    </w:p>
+    <w:p>
+      <w:pPr>
+        <w:pStyle w:val="Listenabsatz"/>
+        <w:numPr>
+          <w:ilvl w:val="0"/>
+          <w:numId w:val="27"/>
+        </w:numPr>
+        <w:jc w:val="both"/>
+      </w:pPr>
+      <w:r>
+        <w:t>Status des Raums wird a</w:t>
+      </w:r>
+      <w:r>
+        <w:t>uf Bereit gesetzt</w:t>
+      </w:r>
+    </w:p>
+    <w:p>
+      <w:pPr>
+        <w:jc w:val="both"/>
+      </w:pPr>
     </w:p>
     <w:p>
       <w:pPr>
         <w:pStyle w:val="berschrift3"/>
       </w:pPr>
       <w:r>
-        <w:t>User Story 1</w:t>
+        <w:t>Spiel eintragen</w:t>
       </w:r>
     </w:p>
     <w:p>
@@ -1261,7 +2307,7 @@
         <w:ind w:start="9pt"/>
       </w:pPr>
       <w:r>
-        <w:t>Ich als ___ möchte ___ , um ___</w:t>
+        <w:t>Ich als Spieler möchte mein Ergebnis eintragen können, um meinen Spielstand meinem Gegenspieler mitzuteilen.</w:t>
       </w:r>
     </w:p>
     <w:p>
@@ -1271,23 +2317,184 @@
         <w:rPr>
           <w:b/>
           <w:bCs/>
-        </w:rPr>
-      </w:pPr>
-      <w:proofErr w:type="spellStart"/>
+          <w:noProof/>
+        </w:rPr>
+      </w:pPr>
       <w:r>
         <w:rPr>
           <w:b/>
           <w:bCs/>
-        </w:rPr>
-        <w:t>Akzeptanzkriterien</w:t>
-      </w:r>
-      <w:proofErr w:type="spellEnd"/>
-      <w:r>
+          <w:noProof/>
+        </w:rPr>
+        <w:t>Akzeptanzkriterien:</w:t>
+      </w:r>
+    </w:p>
+    <w:p>
+      <w:pPr>
+        <w:numPr>
+          <w:ilvl w:val="0"/>
+          <w:numId w:val="26"/>
+        </w:numPr>
+        <w:contextualSpacing/>
+        <w:jc w:val="start"/>
+        <w:rPr>
+          <w:bCs/>
+          <w:noProof/>
+        </w:rPr>
+      </w:pPr>
+      <w:r>
+        <w:rPr>
+          <w:bCs/>
+          <w:noProof/>
+        </w:rPr>
+        <w:t>Möglichkeit, dass Becher nur ausgewählt werden, wenn am am Zug ist</w:t>
+      </w:r>
+    </w:p>
+    <w:p>
+      <w:pPr>
+        <w:numPr>
+          <w:ilvl w:val="0"/>
+          <w:numId w:val="26"/>
+        </w:numPr>
+        <w:contextualSpacing/>
+        <w:jc w:val="start"/>
+        <w:rPr>
+          <w:bCs/>
+          <w:noProof/>
+        </w:rPr>
+      </w:pPr>
+      <w:r>
+        <w:rPr>
+          <w:bCs/>
+          <w:noProof/>
+        </w:rPr>
+        <w:t>Becher dürfen nur ausgewählt werden können, wenn sie noch voll sind</w:t>
+      </w:r>
+    </w:p>
+    <w:p>
+      <w:pPr>
+        <w:numPr>
+          <w:ilvl w:val="0"/>
+          <w:numId w:val="26"/>
+        </w:numPr>
+        <w:contextualSpacing/>
+        <w:jc w:val="start"/>
+        <w:rPr>
+          <w:bCs/>
+          <w:noProof/>
+        </w:rPr>
+      </w:pPr>
+      <w:r>
+        <w:rPr>
+          <w:bCs/>
+          <w:noProof/>
+        </w:rPr>
+        <w:t>Nach Speichern des Zuges wird der Bildschirm aktualisiert und der neuen Zustand des Tisches wird dargestellt</w:t>
+      </w:r>
+    </w:p>
+    <w:p>
+      <w:pPr>
+        <w:numPr>
+          <w:ilvl w:val="0"/>
+          <w:numId w:val="26"/>
+        </w:numPr>
+        <w:contextualSpacing/>
+        <w:jc w:val="start"/>
+        <w:rPr>
+          <w:bCs/>
+          <w:noProof/>
+        </w:rPr>
+      </w:pPr>
+      <w:r>
+        <w:rPr>
+          <w:bCs/>
+          <w:noProof/>
+        </w:rPr>
+        <w:t>Der Gegenspieler erhält mit der nächsten Auffrischung das aktuelle Spielgeschehen</w:t>
+      </w:r>
+    </w:p>
+    <w:p>
+      <w:pPr>
+        <w:numPr>
+          <w:ilvl w:val="0"/>
+          <w:numId w:val="26"/>
+        </w:numPr>
+        <w:contextualSpacing/>
+        <w:jc w:val="start"/>
+        <w:rPr>
+          <w:bCs/>
+          <w:noProof/>
+        </w:rPr>
+      </w:pPr>
+      <w:r>
+        <w:rPr>
+          <w:bCs/>
+          <w:noProof/>
+        </w:rPr>
+        <w:t>Wird das Spiel durch einen Spieler gewonnen, so werden den Spieler eine “Gewonnen/Verloren” Nachricht angezeigt, mit einem nun sichtbaren Button “Zurück” kann wieder auf den Startbildschirm zurückgekehrt werden.</w:t>
+      </w:r>
+    </w:p>
+    <w:p>
+      <w:pPr>
+        <w:pStyle w:val="Listenabsatz"/>
+        <w:ind w:start="45pt"/>
+        <w:jc w:val="both"/>
+      </w:pPr>
+    </w:p>
+    <w:p>
+      <w:pPr>
+        <w:pStyle w:val="Listenabsatz"/>
+        <w:ind w:start="45pt"/>
+        <w:jc w:val="both"/>
+      </w:pPr>
+    </w:p>
+    <w:p>
+      <w:pPr>
+        <w:pStyle w:val="berschrift2"/>
+      </w:pPr>
+      <w:r>
+        <w:t>SOLL-</w:t>
+      </w:r>
+      <w:r>
+        <w:t>Anforderungen</w:t>
+      </w:r>
+    </w:p>
+    <w:p>
+      <w:pPr>
+        <w:pStyle w:val="berschrift3"/>
+      </w:pPr>
+      <w:r>
+        <w:t>Registrieren</w:t>
+      </w:r>
+    </w:p>
+    <w:p>
+      <w:pPr>
+        <w:pStyle w:val="berschrift3"/>
+        <w:numPr>
+          <w:ilvl w:val="0"/>
+          <w:numId w:val="0"/>
+        </w:numPr>
+        <w:ind w:start="18pt"/>
+      </w:pPr>
+      <w:r>
+        <w:t>Ich als nicht registrierter Nutzer möchte eine Möglichgkeit besitzen, mich zu registrieren, um einen Raum eröffnen zu können.</w:t>
+      </w:r>
+    </w:p>
+    <w:p>
+      <w:pPr>
+        <w:ind w:firstLine="9pt"/>
+        <w:jc w:val="start"/>
         <w:rPr>
           <w:b/>
           <w:bCs/>
         </w:rPr>
-        <w:t>:</w:t>
+      </w:pPr>
+      <w:r>
+        <w:rPr>
+          <w:b/>
+          <w:bCs/>
+        </w:rPr>
+        <w:t>Akzeptanzkriterien:</w:t>
       </w:r>
     </w:p>
     <w:p>
@@ -1302,19 +2509,11 @@
           <w:bCs/>
         </w:rPr>
       </w:pPr>
-      <w:proofErr w:type="spellStart"/>
-      <w:r>
-        <w:rPr>
-          <w:bCs/>
-        </w:rPr>
-        <w:t>Kriterium</w:t>
-      </w:r>
-      <w:proofErr w:type="spellEnd"/>
-      <w:r>
-        <w:rPr>
-          <w:bCs/>
-        </w:rPr>
-        <w:t xml:space="preserve"> 1</w:t>
+      <w:r>
+        <w:rPr>
+          <w:bCs/>
+        </w:rPr>
+        <w:t>Button “Registrieren” leitet an das Formular mit den Angaben weiter</w:t>
       </w:r>
     </w:p>
     <w:p>
@@ -1329,19 +2528,49 @@
           <w:bCs/>
         </w:rPr>
       </w:pPr>
-      <w:proofErr w:type="spellStart"/>
-      <w:r>
-        <w:rPr>
-          <w:bCs/>
-        </w:rPr>
-        <w:t>Kriterium</w:t>
-      </w:r>
-      <w:proofErr w:type="spellEnd"/>
-      <w:r>
-        <w:rPr>
-          <w:bCs/>
-        </w:rPr>
-        <w:t xml:space="preserve"> 2</w:t>
+      <w:r>
+        <w:rPr>
+          <w:bCs/>
+        </w:rPr>
+        <w:t>Formular frägt folgende Werte ab: E-Mail und Nutzernamen (müssen eindeutig sein) und Passwort</w:t>
+      </w:r>
+    </w:p>
+    <w:p>
+      <w:pPr>
+        <w:pStyle w:val="Listenabsatz"/>
+        <w:numPr>
+          <w:ilvl w:val="0"/>
+          <w:numId w:val="26"/>
+        </w:numPr>
+        <w:jc w:val="start"/>
+        <w:rPr>
+          <w:bCs/>
+        </w:rPr>
+      </w:pPr>
+      <w:r>
+        <w:rPr>
+          <w:bCs/>
+        </w:rPr>
+        <w:t>Nach Prüfung, ob die E-Mail oder der Nutzernamen schon vorhanden ist, wird eine Bestätigungsmail versendet</w:t>
+      </w:r>
+    </w:p>
+    <w:p>
+      <w:pPr>
+        <w:pStyle w:val="Listenabsatz"/>
+        <w:numPr>
+          <w:ilvl w:val="0"/>
+          <w:numId w:val="26"/>
+        </w:numPr>
+        <w:jc w:val="start"/>
+        <w:rPr>
+          <w:bCs/>
+        </w:rPr>
+      </w:pPr>
+      <w:r>
+        <w:rPr>
+          <w:bCs/>
+        </w:rPr>
+        <w:t>Erst nach Bestätigung wird der Account freigeschaltet</w:t>
       </w:r>
     </w:p>
     <w:p>
@@ -1356,13 +2585,20 @@
     </w:p>
     <w:p>
       <w:pPr>
+        <w:pStyle w:val="Listenabsatz"/>
+        <w:ind w:start="45pt"/>
+        <w:jc w:val="start"/>
+        <w:rPr>
+          <w:bCs/>
+        </w:rPr>
+      </w:pPr>
+    </w:p>
+    <w:p>
+      <w:pPr>
         <w:pStyle w:val="berschrift3"/>
       </w:pPr>
       <w:r>
-        <w:t xml:space="preserve">User Story </w:t>
-      </w:r>
-      <w:r>
-        <w:t>2</w:t>
+        <w:t>Anmelden</w:t>
       </w:r>
     </w:p>
     <w:p>
@@ -1375,7 +2611,7 @@
         <w:ind w:start="9pt"/>
       </w:pPr>
       <w:r>
-        <w:t>Ich als ___ möchte ___ , um ___</w:t>
+        <w:t>Ich als registrierter Nutzer möchte die Möglichkeit besitzen, mich anzumelden,  um auf meinen Account zuzugreifen.</w:t>
       </w:r>
     </w:p>
     <w:p>
@@ -1387,21 +2623,12 @@
           <w:bCs/>
         </w:rPr>
       </w:pPr>
-      <w:proofErr w:type="spellStart"/>
       <w:r>
         <w:rPr>
           <w:b/>
           <w:bCs/>
         </w:rPr>
-        <w:t>Akzeptanzkriterien</w:t>
-      </w:r>
-      <w:proofErr w:type="spellEnd"/>
-      <w:r>
-        <w:rPr>
-          <w:b/>
-          <w:bCs/>
-        </w:rPr>
-        <w:t>:</w:t>
+        <w:t>Akzeptanzkriterien:</w:t>
       </w:r>
     </w:p>
     <w:p>
@@ -1416,19 +2643,11 @@
           <w:bCs/>
         </w:rPr>
       </w:pPr>
-      <w:proofErr w:type="spellStart"/>
-      <w:r>
-        <w:rPr>
-          <w:bCs/>
-        </w:rPr>
-        <w:t>Kriterium</w:t>
-      </w:r>
-      <w:proofErr w:type="spellEnd"/>
-      <w:r>
-        <w:rPr>
-          <w:bCs/>
-        </w:rPr>
-        <w:t xml:space="preserve"> 1</w:t>
+      <w:r>
+        <w:rPr>
+          <w:bCs/>
+        </w:rPr>
+        <w:t>Button “Login” leitet an das Formular für die Eingabe der E-Mail/Nutzername und des Passworts weiter</w:t>
       </w:r>
     </w:p>
     <w:p>
@@ -1443,20 +2662,407 @@
           <w:bCs/>
         </w:rPr>
       </w:pPr>
+      <w:r>
+        <w:rPr>
+          <w:bCs/>
+        </w:rPr>
+        <w:lastRenderedPageBreak/>
+        <w:t>Nach erfolgreicher Eingabe wieder Weiterleitung auf Startbildschirm, jedoch ist jetzt erkennbar, dass man eingeloggt ist</w:t>
+      </w:r>
+    </w:p>
+    <w:p>
+      <w:pPr>
+        <w:pStyle w:val="Listenabsatz"/>
+        <w:ind w:start="45pt"/>
+        <w:jc w:val="start"/>
+        <w:rPr>
+          <w:bCs/>
+        </w:rPr>
+      </w:pPr>
+    </w:p>
+    <w:p>
+      <w:pPr>
+        <w:pStyle w:val="Listenabsatz"/>
+        <w:ind w:start="45pt"/>
+        <w:jc w:val="start"/>
+        <w:rPr>
+          <w:bCs/>
+        </w:rPr>
+      </w:pPr>
+    </w:p>
+    <w:p>
+      <w:pPr>
+        <w:pStyle w:val="berschrift3"/>
+      </w:pPr>
+      <w:r>
+        <w:t>Abmelden</w:t>
+      </w:r>
+    </w:p>
+    <w:p>
+      <w:pPr>
+        <w:pStyle w:val="berschrift3"/>
+        <w:numPr>
+          <w:ilvl w:val="0"/>
+          <w:numId w:val="0"/>
+        </w:numPr>
+        <w:ind w:start="9pt"/>
+      </w:pPr>
+      <w:r>
+        <w:t>Ich als angemeldeter Nutzter möchte die Möglichkeit besitzen, mich wieder vom System abzumelden.</w:t>
+      </w:r>
+    </w:p>
+    <w:p>
+      <w:pPr>
+        <w:ind w:firstLine="9pt"/>
+        <w:jc w:val="start"/>
+        <w:rPr>
+          <w:b/>
+          <w:bCs/>
+        </w:rPr>
+      </w:pPr>
+      <w:r>
+        <w:rPr>
+          <w:b/>
+          <w:bCs/>
+        </w:rPr>
+        <w:t>Akzeptanzkriterien:</w:t>
+      </w:r>
+    </w:p>
+    <w:p>
+      <w:pPr>
+        <w:pStyle w:val="Listenabsatz"/>
+        <w:numPr>
+          <w:ilvl w:val="0"/>
+          <w:numId w:val="26"/>
+        </w:numPr>
+        <w:jc w:val="start"/>
+        <w:rPr>
+          <w:bCs/>
+        </w:rPr>
+      </w:pPr>
+      <w:r>
+        <w:rPr>
+          <w:bCs/>
+        </w:rPr>
+        <w:t>Button “Abmelden”</w:t>
+      </w:r>
+    </w:p>
+    <w:p>
+      <w:pPr>
+        <w:pStyle w:val="Listenabsatz"/>
+        <w:numPr>
+          <w:ilvl w:val="0"/>
+          <w:numId w:val="26"/>
+        </w:numPr>
+        <w:jc w:val="start"/>
+        <w:rPr>
+          <w:bCs/>
+        </w:rPr>
+      </w:pPr>
+      <w:r>
+        <w:rPr>
+          <w:bCs/>
+        </w:rPr>
+        <w:t>Nach Abmelden Weiterleitung auf Startbildschirm</w:t>
+      </w:r>
+    </w:p>
+    <w:p>
+      <w:pPr>
+        <w:pStyle w:val="Listenabsatz"/>
+        <w:numPr>
+          <w:ilvl w:val="0"/>
+          <w:numId w:val="26"/>
+        </w:numPr>
+        <w:jc w:val="start"/>
+        <w:rPr>
+          <w:bCs/>
+        </w:rPr>
+      </w:pPr>
+      <w:r>
+        <w:rPr>
+          <w:bCs/>
+        </w:rPr>
+        <w:t>Ansicht eines nicht angemeldeten/registrierten Nutzers</w:t>
+      </w:r>
+    </w:p>
+    <w:p>
+      <w:pPr>
+        <w:pStyle w:val="berschrift2"/>
+      </w:pPr>
+      <w:r>
+        <w:t>OPTIONAL-Anforderungen</w:t>
+      </w:r>
+    </w:p>
+    <w:p>
+      <w:pPr>
+        <w:pStyle w:val="berschrift3"/>
+      </w:pPr>
+      <w:r>
+        <w:t>Historie aufrufen</w:t>
+      </w:r>
+    </w:p>
+    <w:p>
+      <w:pPr>
+        <w:pStyle w:val="berschrift3"/>
+        <w:numPr>
+          <w:ilvl w:val="0"/>
+          <w:numId w:val="0"/>
+        </w:numPr>
+        <w:ind w:start="9pt"/>
+      </w:pPr>
+      <w:r>
+        <w:t>Ich als angemeldeter Nutzer möchte die Möglichkeit, auf eine Historie meiner gespielten Spiele zuzugreifen, um einen Überlick meiner Spiele zu erhalten.</w:t>
+      </w:r>
+    </w:p>
+    <w:p>
+      <w:pPr>
+        <w:ind w:firstLine="9pt"/>
+        <w:jc w:val="start"/>
+        <w:rPr>
+          <w:b/>
+          <w:bCs/>
+        </w:rPr>
+      </w:pPr>
+      <w:r>
+        <w:rPr>
+          <w:b/>
+          <w:bCs/>
+        </w:rPr>
+        <w:t>Akzeptanzkriterien:</w:t>
+      </w:r>
+    </w:p>
+    <w:p>
+      <w:pPr>
+        <w:pStyle w:val="Listenabsatz"/>
+        <w:numPr>
+          <w:ilvl w:val="0"/>
+          <w:numId w:val="26"/>
+        </w:numPr>
+        <w:jc w:val="start"/>
+        <w:rPr>
+          <w:bCs/>
+        </w:rPr>
+      </w:pPr>
+      <w:r>
+        <w:rPr>
+          <w:bCs/>
+        </w:rPr>
+        <w:t>Button “Historie”</w:t>
+      </w:r>
+    </w:p>
+    <w:p>
+      <w:pPr>
+        <w:pStyle w:val="Listenabsatz"/>
+        <w:numPr>
+          <w:ilvl w:val="0"/>
+          <w:numId w:val="26"/>
+        </w:numPr>
+        <w:jc w:val="start"/>
+        <w:rPr>
+          <w:bCs/>
+        </w:rPr>
+      </w:pPr>
+      <w:r>
+        <w:rPr>
+          <w:bCs/>
+        </w:rPr>
+        <w:t>Weiterleitung auf Seite mit Übersicht über alle gespielten Spiele</w:t>
+      </w:r>
+    </w:p>
+    <w:p>
+      <w:pPr>
+        <w:pStyle w:val="Listenabsatz"/>
+        <w:numPr>
+          <w:ilvl w:val="0"/>
+          <w:numId w:val="26"/>
+        </w:numPr>
+        <w:jc w:val="start"/>
+        <w:rPr>
+          <w:bCs/>
+        </w:rPr>
+      </w:pPr>
+      <w:r>
+        <w:rPr>
+          <w:bCs/>
+        </w:rPr>
+        <w:t>Zu jedem Spiel steht das Datum sowie die Startzeit und Dauer</w:t>
+      </w:r>
+    </w:p>
+    <w:p>
+      <w:pPr>
+        <w:pStyle w:val="Listenabsatz"/>
+        <w:numPr>
+          <w:ilvl w:val="0"/>
+          <w:numId w:val="26"/>
+        </w:numPr>
+        <w:jc w:val="start"/>
+        <w:rPr>
+          <w:bCs/>
+        </w:rPr>
+      </w:pPr>
+      <w:r>
+        <w:rPr>
+          <w:bCs/>
+        </w:rPr>
+        <w:t>Jedes Spiel ist je nach Ausgang (Sieg oder Niederlage) gekennzeichnet</w:t>
+      </w:r>
+    </w:p>
+    <w:p>
+      <w:pPr>
+        <w:jc w:val="start"/>
+        <w:rPr>
+          <w:bCs/>
+        </w:rPr>
+      </w:pPr>
+    </w:p>
+    <w:p>
+      <w:pPr>
+        <w:jc w:val="start"/>
+        <w:rPr>
+          <w:bCs/>
+        </w:rPr>
+      </w:pPr>
+    </w:p>
+    <w:p>
+      <w:pPr>
+        <w:pStyle w:val="berschrift3"/>
+      </w:pPr>
+      <w:r>
+        <w:t>Spiel ansehen</w:t>
+      </w:r>
+    </w:p>
+    <w:p>
+      <w:pPr>
+        <w:pStyle w:val="berschrift3"/>
+        <w:numPr>
+          <w:ilvl w:val="0"/>
+          <w:numId w:val="0"/>
+        </w:numPr>
+        <w:ind w:start="9pt"/>
+      </w:pPr>
+      <w:r>
+        <w:t>Ich als angemeldeter Nutzer in der Historieansicht möchte die Möglichkeit, für ein Spiel eine Wiederholung anzusehen.</w:t>
+      </w:r>
+    </w:p>
+    <w:p>
+      <w:pPr>
+        <w:ind w:firstLine="9pt"/>
+        <w:jc w:val="start"/>
+        <w:rPr>
+          <w:b/>
+          <w:bCs/>
+        </w:rPr>
+      </w:pPr>
+      <w:r>
+        <w:rPr>
+          <w:b/>
+          <w:bCs/>
+        </w:rPr>
+        <w:t>Akzeptanzkriterien:</w:t>
+      </w:r>
+    </w:p>
+    <w:p>
+      <w:pPr>
+        <w:pStyle w:val="Listenabsatz"/>
+        <w:numPr>
+          <w:ilvl w:val="0"/>
+          <w:numId w:val="26"/>
+        </w:numPr>
+        <w:jc w:val="start"/>
+        <w:rPr>
+          <w:bCs/>
+        </w:rPr>
+      </w:pPr>
+      <w:r>
+        <w:rPr>
+          <w:bCs/>
+        </w:rPr>
+        <w:t>Button “Ansehen” neben jedem Spiel</w:t>
+      </w:r>
+    </w:p>
+    <w:p>
+      <w:pPr>
+        <w:pStyle w:val="Listenabsatz"/>
+        <w:numPr>
+          <w:ilvl w:val="0"/>
+          <w:numId w:val="26"/>
+        </w:numPr>
+        <w:jc w:val="start"/>
+        <w:rPr>
+          <w:bCs/>
+        </w:rPr>
+      </w:pPr>
+      <w:r>
+        <w:rPr>
+          <w:bCs/>
+        </w:rPr>
+        <w:t>Weiterleitung zu Spiel-Raum</w:t>
+      </w:r>
+    </w:p>
+    <w:p>
+      <w:pPr>
+        <w:pStyle w:val="Listenabsatz"/>
+        <w:numPr>
+          <w:ilvl w:val="0"/>
+          <w:numId w:val="26"/>
+        </w:numPr>
+        <w:jc w:val="start"/>
+        <w:rPr>
+          <w:bCs/>
+        </w:rPr>
+      </w:pPr>
+      <w:r>
+        <w:rPr>
+          <w:bCs/>
+        </w:rPr>
+        <w:t>Keine Interaktion im Raum möglich</w:t>
+      </w:r>
+    </w:p>
+    <w:p>
+      <w:pPr>
+        <w:pStyle w:val="Listenabsatz"/>
+        <w:numPr>
+          <w:ilvl w:val="0"/>
+          <w:numId w:val="26"/>
+        </w:numPr>
+        <w:jc w:val="start"/>
+        <w:rPr>
+          <w:bCs/>
+        </w:rPr>
+      </w:pPr>
+      <w:r>
+        <w:rPr>
+          <w:bCs/>
+        </w:rPr>
+        <w:t>Züge werden automatisch abgespielt</w:t>
+      </w:r>
+    </w:p>
+    <w:p>
+      <w:pPr>
+        <w:pStyle w:val="Listenabsatz"/>
+        <w:numPr>
+          <w:ilvl w:val="0"/>
+          <w:numId w:val="26"/>
+        </w:numPr>
+        <w:jc w:val="start"/>
+        <w:rPr>
+          <w:bCs/>
+        </w:rPr>
+      </w:pPr>
+      <w:r>
+        <w:rPr>
+          <w:bCs/>
+        </w:rPr>
+        <w:t xml:space="preserve">Button “Zurück”, um das Replay abzubrechen, Weiterleitung auf </w:t>
+      </w:r>
       <w:proofErr w:type="spellStart"/>
       <w:r>
         <w:rPr>
           <w:bCs/>
         </w:rPr>
-        <w:t>Kriterium</w:t>
+        <w:t>Historieansicht</w:t>
       </w:r>
       <w:proofErr w:type="spellEnd"/>
-      <w:r>
-        <w:rPr>
-          <w:bCs/>
-        </w:rPr>
-        <w:t xml:space="preserve"> 2</w:t>
-      </w:r>
     </w:p>
     <w:p>
       <w:pPr>
@@ -1468,6 +3074,137 @@
     </w:p>
     <w:p>
       <w:pPr>
+        <w:jc w:val="start"/>
+        <w:rPr>
+          <w:bCs/>
+        </w:rPr>
+      </w:pPr>
+    </w:p>
+    <w:p>
+      <w:pPr>
+        <w:pStyle w:val="berschrift3"/>
+      </w:pPr>
+      <w:r>
+        <w:t>Passwort vergessen</w:t>
+      </w:r>
+    </w:p>
+    <w:p>
+      <w:pPr>
+        <w:pStyle w:val="berschrift3"/>
+        <w:numPr>
+          <w:ilvl w:val="0"/>
+          <w:numId w:val="0"/>
+        </w:numPr>
+        <w:ind w:start="9pt"/>
+      </w:pPr>
+      <w:r>
+        <w:t>Ich als registrierter Nutzer möchte die Möglichkeit, auf der Anmeldeseite mein Passwort zurückzusetzen für den Fall, dass ich es vergessen habe.</w:t>
+      </w:r>
+    </w:p>
+    <w:p>
+      <w:pPr>
+        <w:ind w:firstLine="9pt"/>
+        <w:jc w:val="start"/>
+        <w:rPr>
+          <w:b/>
+          <w:bCs/>
+        </w:rPr>
+      </w:pPr>
+      <w:r>
+        <w:rPr>
+          <w:b/>
+          <w:bCs/>
+        </w:rPr>
+        <w:t>Akzeptanzkriterien:</w:t>
+      </w:r>
+    </w:p>
+    <w:p>
+      <w:pPr>
+        <w:pStyle w:val="Listenabsatz"/>
+        <w:numPr>
+          <w:ilvl w:val="0"/>
+          <w:numId w:val="26"/>
+        </w:numPr>
+        <w:jc w:val="start"/>
+        <w:rPr>
+          <w:bCs/>
+        </w:rPr>
+      </w:pPr>
+      <w:r>
+        <w:rPr>
+          <w:bCs/>
+        </w:rPr>
+        <w:t>Button “Passwort vergessen”</w:t>
+      </w:r>
+    </w:p>
+    <w:p>
+      <w:pPr>
+        <w:pStyle w:val="Listenabsatz"/>
+        <w:numPr>
+          <w:ilvl w:val="0"/>
+          <w:numId w:val="26"/>
+        </w:numPr>
+        <w:jc w:val="start"/>
+        <w:rPr>
+          <w:bCs/>
+        </w:rPr>
+      </w:pPr>
+      <w:r>
+        <w:rPr>
+          <w:bCs/>
+        </w:rPr>
+        <w:t>Weiterleiten auf neue Seite, dort Eingabe von Nutzername oder E-Mail</w:t>
+      </w:r>
+    </w:p>
+    <w:p>
+      <w:pPr>
+        <w:pStyle w:val="Listenabsatz"/>
+        <w:numPr>
+          <w:ilvl w:val="0"/>
+          <w:numId w:val="26"/>
+        </w:numPr>
+        <w:jc w:val="start"/>
+        <w:rPr>
+          <w:bCs/>
+        </w:rPr>
+      </w:pPr>
+      <w:r>
+        <w:rPr>
+          <w:bCs/>
+        </w:rPr>
+        <w:t>“Button zurücksetzen”</w:t>
+      </w:r>
+    </w:p>
+    <w:p>
+      <w:pPr>
+        <w:pStyle w:val="Listenabsatz"/>
+        <w:numPr>
+          <w:ilvl w:val="0"/>
+          <w:numId w:val="26"/>
+        </w:numPr>
+        <w:jc w:val="start"/>
+        <w:rPr>
+          <w:bCs/>
+        </w:rPr>
+      </w:pPr>
+      <w:r>
+        <w:rPr>
+          <w:bCs/>
+        </w:rPr>
+        <w:t>E-Mail, in der ein Link ist, der auf eine Seite führt, auf der ein neues Passwort festgelegt werden kann.</w:t>
+      </w:r>
+    </w:p>
+    <w:p>
+      <w:pPr>
+        <w:jc w:val="start"/>
+        <w:rPr>
+          <w:bCs/>
+        </w:rPr>
+      </w:pPr>
+    </w:p>
+    <w:p/>
+    <w:p>
+      <w:pPr>
         <w:pStyle w:val="berschrift1"/>
       </w:pPr>
       <w:r>
@@ -1476,38 +3213,59 @@
     </w:p>
     <w:p>
       <w:pPr>
+        <w:pStyle w:val="berschrift2"/>
+      </w:pPr>
+      <w:r>
+        <w:t xml:space="preserve">Datenbank - AWS DynamoDB </w:t>
+      </w:r>
+      <w:r>
+        <w:rPr>
+          <w:vertAlign w:val="subscript"/>
+        </w:rPr>
+        <w:t>[3]</w:t>
+      </w:r>
+    </w:p>
+    <w:p>
+      <w:pPr>
         <w:pStyle w:val="Textkrper"/>
-      </w:pPr>
-      <w:r>
-        <w:t>Im Abschnitt Technisches Grobkonzept könnten Sie u.a. knapp auf technische Schlüssel-Merkmale der Anwendung eingehen. Siehe unten in der eigenständigen Empfehlung zur Einordnung. Rein deskriptiv reicht i.d.R. hier, allein schon wegen dem Mini- Projektformat der Modularbeit und des geforderten Konzeptpapiers.</w:t>
-      </w:r>
-    </w:p>
-    <w:p>
-      <w:pPr>
-        <w:pStyle w:val="berschrift2"/>
-      </w:pPr>
-      <w:r>
-        <w:t>A</w:t>
-      </w:r>
-      <w:r>
-        <w:t>bschnitt A</w:t>
-      </w:r>
-    </w:p>
-    <w:p>
-      <w:pPr>
-        <w:pStyle w:val="Textkrper"/>
-        <w:rPr>
-          <w:lang w:val="de-DE"/>
-        </w:rPr>
-      </w:pPr>
+        <w:rPr>
+          <w:lang w:val="de-DE"/>
+        </w:rPr>
+      </w:pPr>
+      <w:r>
+        <w:rPr>
+          <w:lang w:val="de-DE"/>
+        </w:rPr>
+        <w:t xml:space="preserve">Eine AWS </w:t>
+      </w:r>
       <w:proofErr w:type="spellStart"/>
       <w:r>
         <w:rPr>
           <w:lang w:val="de-DE"/>
         </w:rPr>
-        <w:t>Blabablblaaa</w:t>
+        <w:t>DynamoDB</w:t>
       </w:r>
       <w:proofErr w:type="spellEnd"/>
+      <w:r>
+        <w:rPr>
+          <w:lang w:val="de-DE"/>
+        </w:rPr>
+        <w:t xml:space="preserve"> Datenbank soll zentraler Speicherort sein für alle Daten, wie z.B. laufende und </w:t>
+      </w:r>
+      <w:proofErr w:type="spellStart"/>
+      <w:r>
+        <w:rPr>
+          <w:lang w:val="de-DE"/>
+        </w:rPr>
+        <w:t>abgeschlossne</w:t>
+      </w:r>
+      <w:proofErr w:type="spellEnd"/>
+      <w:r>
+        <w:rPr>
+          <w:lang w:val="de-DE"/>
+        </w:rPr>
+        <w:t xml:space="preserve"> Spiele, die durch die Anwendung generiert wurden.</w:t>
+      </w:r>
     </w:p>
     <w:p>
       <w:pPr>
@@ -1522,34 +3280,92 @@
     <w:p>
       <w:pPr>
         <w:pStyle w:val="berschrift2"/>
-      </w:pPr>
-      <w:r>
-        <w:t>Abschnitt B</w:t>
+        <w:rPr>
+          <w:lang w:val="en-US"/>
+        </w:rPr>
+      </w:pPr>
+      <w:r>
+        <w:rPr>
+          <w:lang w:val="en-US"/>
+        </w:rPr>
+        <w:t xml:space="preserve">REST API - AWS API Gateway </w:t>
+      </w:r>
+      <w:r>
+        <w:rPr>
+          <w:vertAlign w:val="subscript"/>
+          <w:lang w:val="en-US"/>
+        </w:rPr>
+        <w:t>[</w:t>
+      </w:r>
+      <w:r>
+        <w:rPr>
+          <w:vertAlign w:val="subscript"/>
+          <w:lang w:val="en-US"/>
+        </w:rPr>
+        <w:t>4</w:t>
+      </w:r>
+      <w:r>
+        <w:rPr>
+          <w:vertAlign w:val="subscript"/>
+          <w:lang w:val="en-US"/>
+        </w:rPr>
+        <w:t>]</w:t>
       </w:r>
     </w:p>
     <w:p>
       <w:pPr>
         <w:pStyle w:val="Textkrper"/>
-        <w:rPr>
-          <w:lang w:val="de-DE"/>
-        </w:rPr>
-      </w:pPr>
+      </w:pPr>
+      <w:r>
+        <w:t xml:space="preserve">Die in der AWS Cloud gehosteten Daten sollen über eine REST API im nötigen Format abrufbar sein. Diese REST API soll dabei durch einen AWS API Gateway realisiert werden, welche je nach </w:t>
+      </w:r>
       <w:proofErr w:type="spellStart"/>
       <w:r>
-        <w:rPr>
-          <w:lang w:val="de-DE"/>
-        </w:rPr>
-        <w:t>Blabablblaaa</w:t>
+        <w:t>Endpoint</w:t>
       </w:r>
       <w:proofErr w:type="spellEnd"/>
+      <w:r>
+        <w:t xml:space="preserve"> AWS Lambda Funktionen</w:t>
+      </w:r>
+      <w:r>
+        <w:rPr>
+          <w:lang w:val="de-DE"/>
+        </w:rPr>
+        <w:t xml:space="preserve"> </w:t>
+      </w:r>
+      <w:r>
+        <w:rPr>
+          <w:vertAlign w:val="subscript"/>
+          <w:lang w:val="de-DE"/>
+        </w:rPr>
+        <w:t>[5]</w:t>
+      </w:r>
+      <w:r>
+        <w:t xml:space="preserve"> aufruft. </w:t>
+      </w:r>
     </w:p>
     <w:p>
       <w:pPr>
         <w:pStyle w:val="Textkrper"/>
-        <w:rPr>
-          <w:lang w:val="de-DE"/>
-        </w:rPr>
-      </w:pPr>
+        <w:ind w:firstLine="0pt"/>
+        <w:rPr>
+          <w:lang w:val="de-DE"/>
+        </w:rPr>
+      </w:pPr>
+    </w:p>
+    <w:p>
+      <w:pPr>
+        <w:pStyle w:val="berschrift2"/>
+      </w:pPr>
+      <w:r>
+        <w:t xml:space="preserve">Back-End - AWS Lambda </w:t>
+      </w:r>
+      <w:r>
+        <w:rPr>
+          <w:vertAlign w:val="subscript"/>
+        </w:rPr>
+        <w:t>[5]</w:t>
+      </w:r>
     </w:p>
     <w:p>
       <w:pPr>
@@ -1558,6 +3374,55 @@
           <w:lang w:val="de-DE"/>
         </w:rPr>
       </w:pPr>
+      <w:r>
+        <w:rPr>
+          <w:lang w:val="de-DE"/>
+        </w:rPr>
+        <w:t xml:space="preserve">Alle nötigen Backend-Dienste sollen als AWS Lambda Funktionen realisiert werden. Durch diese werden Daten, wenn nötig transformiert, aus der </w:t>
+      </w:r>
+      <w:proofErr w:type="spellStart"/>
+      <w:r>
+        <w:rPr>
+          <w:lang w:val="de-DE"/>
+        </w:rPr>
+        <w:t>DynamoDB</w:t>
+      </w:r>
+      <w:proofErr w:type="spellEnd"/>
+      <w:r>
+        <w:rPr>
+          <w:lang w:val="de-DE"/>
+        </w:rPr>
+        <w:t xml:space="preserve"> gelesen und geschrieben.</w:t>
+      </w:r>
+    </w:p>
+    <w:p>
+      <w:pPr>
+        <w:ind w:start="14.40pt"/>
+        <w:jc w:val="both"/>
+      </w:pPr>
+    </w:p>
+    <w:p>
+      <w:pPr>
+        <w:pStyle w:val="berschrift2"/>
+      </w:pPr>
+      <w:r>
+        <w:t>Benuterverwaltung</w:t>
+      </w:r>
+      <w:r>
+        <w:t xml:space="preserve"> - </w:t>
+      </w:r>
+      <w:r>
+        <w:t>AWS Cognito</w:t>
+      </w:r>
+      <w:r>
+        <w:t xml:space="preserve"> </w:t>
+      </w:r>
+      <w:r>
+        <w:rPr>
+          <w:vertAlign w:val="subscript"/>
+        </w:rPr>
+        <w:t>[6]</w:t>
+      </w:r>
     </w:p>
     <w:p>
       <w:pPr>
@@ -1566,6 +3431,46 @@
           <w:lang w:val="de-DE"/>
         </w:rPr>
       </w:pPr>
+      <w:r>
+        <w:rPr>
+          <w:lang w:val="de-DE"/>
+        </w:rPr>
+        <w:t xml:space="preserve">AWS </w:t>
+      </w:r>
+      <w:proofErr w:type="spellStart"/>
+      <w:r>
+        <w:rPr>
+          <w:lang w:val="de-DE"/>
+        </w:rPr>
+        <w:t>Cognito</w:t>
+      </w:r>
+      <w:proofErr w:type="spellEnd"/>
+      <w:r>
+        <w:rPr>
+          <w:lang w:val="de-DE"/>
+        </w:rPr>
+        <w:t xml:space="preserve"> soll für eine Benutzerverwaltung </w:t>
+      </w:r>
+      <w:r>
+        <w:rPr>
+          <w:lang w:val="de-DE"/>
+        </w:rPr>
+        <w:t xml:space="preserve">genutzt werden, um nötige API Gateway Aufrufe zu authentifizieren und gleichzeitig bereits integrierte Funktionalität, wie </w:t>
+      </w:r>
+      <w:proofErr w:type="gramStart"/>
+      <w:r>
+        <w:rPr>
+          <w:lang w:val="de-DE"/>
+        </w:rPr>
+        <w:t>Email Verifizierung</w:t>
+      </w:r>
+      <w:proofErr w:type="gramEnd"/>
+      <w:r>
+        <w:rPr>
+          <w:lang w:val="de-DE"/>
+        </w:rPr>
+        <w:t>, bereitzustellen.</w:t>
+      </w:r>
     </w:p>
     <w:p>
       <w:pPr>
@@ -1574,6 +3479,126 @@
           <w:lang w:val="de-DE"/>
         </w:rPr>
       </w:pPr>
+    </w:p>
+    <w:p>
+      <w:pPr>
+        <w:pStyle w:val="berschrift2"/>
+        <w:rPr>
+          <w:spacing w:val="-1"/>
+          <w:lang w:eastAsia="x-none"/>
+        </w:rPr>
+      </w:pPr>
+      <w:r>
+        <w:t xml:space="preserve">Web-App – React App </w:t>
+      </w:r>
+      <w:r>
+        <w:rPr>
+          <w:vertAlign w:val="subscript"/>
+        </w:rPr>
+        <w:t>[7]</w:t>
+      </w:r>
+    </w:p>
+    <w:p>
+      <w:pPr>
+        <w:pStyle w:val="Textkrper"/>
+        <w:rPr>
+          <w:lang w:val="de-DE"/>
+        </w:rPr>
+      </w:pPr>
+      <w:r>
+        <w:rPr>
+          <w:lang w:val="de-DE"/>
+        </w:rPr>
+        <w:t xml:space="preserve">Das Frontend soll </w:t>
+      </w:r>
+      <w:proofErr w:type="spellStart"/>
+      <w:r>
+        <w:rPr>
+          <w:lang w:val="de-DE"/>
+        </w:rPr>
+        <w:t>React</w:t>
+      </w:r>
+      <w:proofErr w:type="spellEnd"/>
+      <w:r>
+        <w:rPr>
+          <w:lang w:val="de-DE"/>
+        </w:rPr>
+        <w:t xml:space="preserve"> als Framework nutzen, um dem Benutzer eine Website bereitzustell</w:t>
+      </w:r>
+      <w:r>
+        <w:rPr>
+          <w:lang w:val="de-DE"/>
+        </w:rPr>
+        <w:t>e</w:t>
+      </w:r>
+      <w:r>
+        <w:rPr>
+          <w:lang w:val="de-DE"/>
+        </w:rPr>
+        <w:t>n, welche die gesamte Funktionalität der Anwendung bietet.</w:t>
+      </w:r>
+    </w:p>
+    <w:p>
+      <w:pPr>
+        <w:pStyle w:val="Textkrper"/>
+        <w:rPr>
+          <w:lang w:val="de-DE"/>
+        </w:rPr>
+      </w:pPr>
+    </w:p>
+    <w:p>
+      <w:pPr>
+        <w:pStyle w:val="berschrift2"/>
+      </w:pPr>
+      <w:r>
+        <w:t xml:space="preserve">Deployment - AWS CDK </w:t>
+      </w:r>
+      <w:r>
+        <w:rPr>
+          <w:vertAlign w:val="subscript"/>
+        </w:rPr>
+        <w:t>[8]</w:t>
+      </w:r>
+    </w:p>
+    <w:p>
+      <w:pPr>
+        <w:pStyle w:val="Textkrper"/>
+        <w:rPr>
+          <w:lang w:val="de-DE"/>
+        </w:rPr>
+      </w:pPr>
+      <w:r>
+        <w:rPr>
+          <w:lang w:val="de-DE"/>
+        </w:rPr>
+        <w:t xml:space="preserve">Um alle nötigen AWS Dienste zu konfigurieren und bereitzustellen soll das AWS </w:t>
+      </w:r>
+      <w:r>
+        <w:rPr>
+          <w:lang w:val="de-DE"/>
+        </w:rPr>
+        <w:t>Cloud Development Kit</w:t>
+      </w:r>
+      <w:r>
+        <w:rPr>
+          <w:lang w:val="de-DE"/>
+        </w:rPr>
+        <w:t xml:space="preserve"> für Infrastructure </w:t>
+      </w:r>
+      <w:proofErr w:type="spellStart"/>
+      <w:r>
+        <w:rPr>
+          <w:lang w:val="de-DE"/>
+        </w:rPr>
+        <w:t>as</w:t>
+      </w:r>
+      <w:proofErr w:type="spellEnd"/>
+      <w:r>
+        <w:rPr>
+          <w:lang w:val="de-DE"/>
+        </w:rPr>
+        <w:t xml:space="preserve"> Code verwendet werden.</w:t>
+      </w:r>
     </w:p>
     <w:p>
       <w:pPr>
@@ -1590,14 +3615,136 @@
         <w:ind w:start="17.70pt" w:hanging="17.70pt"/>
       </w:pPr>
       <w:r>
-        <w:t>Erkl</w:t>
-      </w:r>
-      <w:r>
-        <w:t>ä</w:t>
-      </w:r>
-      <w:r>
-        <w:t>rungen</w:t>
-      </w:r>
+        <w:t>Quelle: Wikipedia</w:t>
+      </w:r>
+    </w:p>
+    <w:p>
+      <w:pPr>
+        <w:pStyle w:val="references"/>
+        <w:ind w:start="17.70pt" w:hanging="17.70pt"/>
+      </w:pPr>
+      <w:hyperlink r:id="rId10" w:history="1">
+        <w:r>
+          <w:rPr>
+            <w:rStyle w:val="Hyperlink"/>
+          </w:rPr>
+          <w:t>https://app.pro-darts.net</w:t>
+        </w:r>
+      </w:hyperlink>
+    </w:p>
+    <w:p>
+      <w:pPr>
+        <w:pStyle w:val="references"/>
+        <w:ind w:start="17.70pt" w:hanging="17.70pt"/>
+        <w:rPr>
+          <w:rStyle w:val="Hyperlink"/>
+          <w:color w:val="auto"/>
+          <w:u w:val="none"/>
+        </w:rPr>
+      </w:pPr>
+      <w:hyperlink r:id="rId11" w:history="1">
+        <w:r>
+          <w:rPr>
+            <w:rStyle w:val="Hyperlink"/>
+          </w:rPr>
+          <w:t>https://aws.amazon.com/de/dynamodb/</w:t>
+        </w:r>
+      </w:hyperlink>
+    </w:p>
+    <w:p>
+      <w:pPr>
+        <w:pStyle w:val="references"/>
+        <w:ind w:start="17.70pt" w:hanging="17.70pt"/>
+        <w:rPr>
+          <w:rStyle w:val="Hyperlink"/>
+          <w:color w:val="auto"/>
+          <w:u w:val="none"/>
+        </w:rPr>
+      </w:pPr>
+      <w:hyperlink r:id="rId12" w:history="1">
+        <w:r>
+          <w:rPr>
+            <w:rStyle w:val="Hyperlink"/>
+          </w:rPr>
+          <w:t>https://aws.amazon.com/de/api-gateway/</w:t>
+        </w:r>
+      </w:hyperlink>
+    </w:p>
+    <w:p>
+      <w:pPr>
+        <w:pStyle w:val="references"/>
+        <w:ind w:start="17.70pt" w:hanging="17.70pt"/>
+      </w:pPr>
+      <w:hyperlink r:id="rId13" w:history="1">
+        <w:r>
+          <w:rPr>
+            <w:rStyle w:val="Hyperlink"/>
+          </w:rPr>
+          <w:t>https://aws.amazon.com/de/lambda/</w:t>
+        </w:r>
+      </w:hyperlink>
+    </w:p>
+    <w:p>
+      <w:pPr>
+        <w:pStyle w:val="references"/>
+        <w:ind w:start="17.70pt" w:hanging="17.70pt"/>
+        <w:rPr>
+          <w:rStyle w:val="Hyperlink"/>
+          <w:color w:val="auto"/>
+          <w:u w:val="none"/>
+        </w:rPr>
+      </w:pPr>
+      <w:hyperlink r:id="rId14" w:history="1">
+        <w:r>
+          <w:rPr>
+            <w:rStyle w:val="Hyperlink"/>
+          </w:rPr>
+          <w:t>https://aws.amazon.com/de/cognito/</w:t>
+        </w:r>
+      </w:hyperlink>
+    </w:p>
+    <w:p>
+      <w:pPr>
+        <w:pStyle w:val="references"/>
+        <w:ind w:start="17.70pt" w:hanging="17.70pt"/>
+        <w:rPr>
+          <w:rStyle w:val="Hyperlink"/>
+          <w:color w:val="auto"/>
+          <w:u w:val="none"/>
+        </w:rPr>
+      </w:pPr>
+      <w:hyperlink r:id="rId15" w:history="1">
+        <w:r>
+          <w:rPr>
+            <w:rStyle w:val="Hyperlink"/>
+          </w:rPr>
+          <w:t>https://reactjs.org/</w:t>
+        </w:r>
+      </w:hyperlink>
+    </w:p>
+    <w:p>
+      <w:pPr>
+        <w:pStyle w:val="references"/>
+        <w:ind w:start="17.70pt" w:hanging="17.70pt"/>
+      </w:pPr>
+      <w:hyperlink r:id="rId16" w:history="1">
+        <w:r>
+          <w:rPr>
+            <w:rStyle w:val="Hyperlink"/>
+          </w:rPr>
+          <w:t>https://aws.amazon.com/de/cdk/</w:t>
+        </w:r>
+      </w:hyperlink>
+    </w:p>
+    <w:p>
+      <w:pPr>
+        <w:pStyle w:val="references"/>
+        <w:numPr>
+          <w:ilvl w:val="0"/>
+          <w:numId w:val="0"/>
+        </w:numPr>
+        <w:ind w:start="18pt" w:hanging="18pt"/>
+      </w:pPr>
     </w:p>
     <w:p>
       <w:pPr>
@@ -1628,6 +3775,9 @@
     <w:p>
       <w:pPr>
         <w:jc w:val="both"/>
+        <w:rPr>
+          <w:lang w:val="en-US"/>
+        </w:rPr>
       </w:pPr>
     </w:p>
     <w:sectPr>
@@ -2470,12 +4620,6 @@
       <w:pStyle w:val="footnote"/>
       <w:lvlText w:val="%1 "/>
       <w:lvlJc w:val="start"/>
-      <w:pPr>
-        <w:tabs>
-          <w:tab w:val="num" w:pos="32.40pt"/>
-        </w:tabs>
-        <w:ind w:firstLine="14.40pt"/>
-      </w:pPr>
       <w:rPr>
         <w:rFonts w:ascii="Times New Roman" w:hAnsi="Times New Roman" w:cs="Times New Roman" w:hint="default"/>
         <w:b w:val="0"/>
@@ -2490,14 +4634,6 @@
         <w:sz w:val="16"/>
         <w:szCs w:val="16"/>
         <w:vertAlign w:val="superscript"/>
-        <w14:shadow w14:blurRad="0" w14:dist="0" w14:dir="0" w14:sx="0" w14:sy="0" w14:kx="0" w14:ky="0" w14:algn="none">
-          <w14:srgbClr w14:val="000000"/>
-        </w14:shadow>
-        <w14:textOutline w14:w="0" w14:cap="rnd" w14:cmpd="sng" w14:algn="ctr">
-          <w14:noFill/>
-          <w14:prstDash w14:val="solid"/>
-          <w14:bevel/>
-        </w14:textOutline>
       </w:rPr>
     </w:lvl>
     <w:lvl w:ilvl="1" w:tplc="04090019">
@@ -2905,12 +5041,6 @@
       <w:pStyle w:val="berschrift1"/>
       <w:lvlText w:val="%1."/>
       <w:lvlJc w:val="center"/>
-      <w:pPr>
-        <w:tabs>
-          <w:tab w:val="num" w:pos="28.80pt"/>
-        </w:tabs>
-        <w:ind w:firstLine="10.80pt"/>
-      </w:pPr>
       <w:rPr>
         <w:rFonts w:ascii="Times New Roman" w:hAnsi="Times New Roman" w:cs="Times New Roman" w:hint="default"/>
         <w:caps w:val="0"/>
@@ -2921,14 +5051,6 @@
         <w:sz w:val="20"/>
         <w:szCs w:val="20"/>
         <w:vertAlign w:val="baseline"/>
-        <w14:shadow w14:blurRad="0" w14:dist="0" w14:dir="0" w14:sx="0" w14:sy="0" w14:kx="0" w14:ky="0" w14:algn="none">
-          <w14:srgbClr w14:val="000000"/>
-        </w14:shadow>
-        <w14:textOutline w14:w="0" w14:cap="rnd" w14:cmpd="sng" w14:algn="ctr">
-          <w14:noFill/>
-          <w14:prstDash w14:val="solid"/>
-          <w14:bevel/>
-        </w14:textOutline>
       </w:rPr>
     </w:lvl>
     <w:lvl w:ilvl="1">
@@ -2937,12 +5059,6 @@
       <w:pStyle w:val="berschrift2"/>
       <w:lvlText w:val="%2."/>
       <w:lvlJc w:val="start"/>
-      <w:pPr>
-        <w:tabs>
-          <w:tab w:val="num" w:pos="18pt"/>
-        </w:tabs>
-        <w:ind w:start="14.40pt" w:hanging="14.40pt"/>
-      </w:pPr>
       <w:rPr>
         <w:rFonts w:ascii="Times New Roman" w:hAnsi="Times New Roman" w:cs="Times New Roman" w:hint="default"/>
         <w:b w:val="0"/>
@@ -2957,14 +5073,6 @@
         <w:sz w:val="20"/>
         <w:szCs w:val="20"/>
         <w:vertAlign w:val="baseline"/>
-        <w14:shadow w14:blurRad="0" w14:dist="0" w14:dir="0" w14:sx="0" w14:sy="0" w14:kx="0" w14:ky="0" w14:algn="none">
-          <w14:srgbClr w14:val="000000"/>
-        </w14:shadow>
-        <w14:textOutline w14:w="0" w14:cap="rnd" w14:cmpd="sng" w14:algn="ctr">
-          <w14:noFill/>
-          <w14:prstDash w14:val="solid"/>
-          <w14:bevel/>
-        </w14:textOutline>
       </w:rPr>
     </w:lvl>
     <w:lvl w:ilvl="2">
@@ -2973,12 +5081,6 @@
       <w:pStyle w:val="berschrift3"/>
       <w:lvlText w:val="%3)"/>
       <w:lvlJc w:val="start"/>
-      <w:pPr>
-        <w:tabs>
-          <w:tab w:val="num" w:pos="27pt"/>
-        </w:tabs>
-        <w:ind w:firstLine="9pt"/>
-      </w:pPr>
       <w:rPr>
         <w:rFonts w:ascii="Times New Roman" w:hAnsi="Times New Roman" w:cs="Times New Roman" w:hint="default"/>
         <w:b w:val="0"/>
@@ -2993,14 +5095,6 @@
         <w:sz w:val="20"/>
         <w:szCs w:val="20"/>
         <w:vertAlign w:val="baseline"/>
-        <w14:shadow w14:blurRad="0" w14:dist="0" w14:dir="0" w14:sx="0" w14:sy="0" w14:kx="0" w14:ky="0" w14:algn="none">
-          <w14:srgbClr w14:val="000000"/>
-        </w14:shadow>
-        <w14:textOutline w14:w="0" w14:cap="rnd" w14:cmpd="sng" w14:algn="ctr">
-          <w14:noFill/>
-          <w14:prstDash w14:val="solid"/>
-          <w14:bevel/>
-        </w14:textOutline>
       </w:rPr>
     </w:lvl>
     <w:lvl w:ilvl="3">
@@ -3112,9 +5206,6 @@
       <w:pStyle w:val="tablefootnote"/>
       <w:lvlText w:val="%1."/>
       <w:lvlJc w:val="end"/>
-      <w:pPr>
-        <w:ind w:start="20.90pt" w:hanging="18pt"/>
-      </w:pPr>
       <w:rPr>
         <w:rFonts w:ascii="Times New Roman" w:hAnsi="Times New Roman" w:hint="default"/>
         <w:b w:val="0"/>
@@ -3130,14 +5221,6 @@
         <w:position w:val="0"/>
         <w:sz w:val="16"/>
         <w:vertAlign w:val="superscript"/>
-        <w14:shadow w14:blurRad="0" w14:dist="0" w14:dir="0" w14:sx="0" w14:sy="0" w14:kx="0" w14:ky="0" w14:algn="none">
-          <w14:srgbClr w14:val="000000"/>
-        </w14:shadow>
-        <w14:textOutline w14:w="0" w14:cap="rnd" w14:cmpd="sng" w14:algn="ctr">
-          <w14:noFill/>
-          <w14:prstDash w14:val="solid"/>
-          <w14:bevel/>
-        </w14:textOutline>
       </w:rPr>
     </w:lvl>
     <w:lvl w:ilvl="1" w:tplc="04090019" w:tentative="1">
@@ -3491,6 +5574,12 @@
   </w:num>
   <w:num w:numId="27" w16cid:durableId="820199201">
     <w:abstractNumId w:val="16"/>
+  </w:num>
+  <w:num w:numId="28" w16cid:durableId="26562944">
+    <w:abstractNumId w:val="19"/>
+  </w:num>
+  <w:num w:numId="29" w16cid:durableId="348723939">
+    <w:abstractNumId w:val="19"/>
   </w:num>
 </w:numbering>
 </file>
@@ -3800,6 +5889,9 @@
     <w:pPr>
       <w:jc w:val="center"/>
     </w:pPr>
+    <w:rPr>
+      <w:lang w:val="de-DE"/>
+    </w:rPr>
   </w:style>
   <w:style w:type="paragraph" w:styleId="berschrift1">
     <w:name w:val="heading 1"/>
@@ -4238,6 +6330,42 @@
       <w:contextualSpacing/>
     </w:pPr>
   </w:style>
+  <w:style w:type="character" w:styleId="Hyperlink">
+    <w:name w:val="Hyperlink"/>
+    <w:basedOn w:val="Absatz-Standardschriftart"/>
+    <w:rsid w:val="00AF1839"/>
+    <w:rPr>
+      <w:color w:val="0563C1" w:themeColor="hyperlink"/>
+      <w:u w:val="single"/>
+    </w:rPr>
+  </w:style>
+  <w:style w:type="character" w:styleId="NichtaufgelsteErwhnung">
+    <w:name w:val="Unresolved Mention"/>
+    <w:basedOn w:val="Absatz-Standardschriftart"/>
+    <w:uiPriority w:val="99"/>
+    <w:semiHidden/>
+    <w:unhideWhenUsed/>
+    <w:rsid w:val="00AF1839"/>
+    <w:rPr>
+      <w:color w:val="605E5C"/>
+      <w:shd w:val="clear" w:color="auto" w:fill="E1DFDD"/>
+    </w:rPr>
+  </w:style>
+  <w:style w:type="table" w:styleId="Tabellenraster">
+    <w:name w:val="Table Grid"/>
+    <w:basedOn w:val="NormaleTabelle"/>
+    <w:rsid w:val="003156D5"/>
+    <w:tblPr>
+      <w:tblBorders>
+        <w:top w:val="single" w:sz="4" w:space="0" w:color="auto"/>
+        <w:start w:val="single" w:sz="4" w:space="0" w:color="auto"/>
+        <w:bottom w:val="single" w:sz="4" w:space="0" w:color="auto"/>
+        <w:end w:val="single" w:sz="4" w:space="0" w:color="auto"/>
+        <w:insideH w:val="single" w:sz="4" w:space="0" w:color="auto"/>
+        <w:insideV w:val="single" w:sz="4" w:space="0" w:color="auto"/>
+      </w:tblBorders>
+    </w:tblPr>
+  </w:style>
 </w:styles>
 </file>
 

</xml_diff>